<commit_message>
delete one test case
</commit_message>
<xml_diff>
--- a/documents/set4/test case #sprint4.docx
+++ b/documents/set4/test case #sprint4.docx
@@ -513,7 +513,23 @@
                 <w:rFonts w:ascii="TimesNewRomanPSMT" w:hAnsi="TimesNewRomanPSMT" w:cs="TimesNewRomanPSMT"/>
                 <w:kern w:val="0"/>
               </w:rPr>
-              <w:t>The block environment can not be set up</w:t>
+              <w:t xml:space="preserve">The block environment </w:t>
+            </w:r>
+            <w:proofErr w:type="spellStart"/>
+            <w:r>
+              <w:rPr>
+                <w:rFonts w:ascii="TimesNewRomanPSMT" w:hAnsi="TimesNewRomanPSMT" w:cs="TimesNewRomanPSMT"/>
+                <w:kern w:val="0"/>
+              </w:rPr>
+              <w:t>can not</w:t>
+            </w:r>
+            <w:proofErr w:type="spellEnd"/>
+            <w:r>
+              <w:rPr>
+                <w:rFonts w:ascii="TimesNewRomanPSMT" w:hAnsi="TimesNewRomanPSMT" w:cs="TimesNewRomanPSMT"/>
+                <w:kern w:val="0"/>
+              </w:rPr>
+              <w:t xml:space="preserve"> be set up</w:t>
             </w:r>
           </w:p>
         </w:tc>
@@ -4079,7 +4095,32 @@
                 <w:rFonts w:ascii="TimesNewRomanPSMT" w:eastAsiaTheme="minorHAnsi" w:hAnsi="TimesNewRomanPSMT" w:cs="TimesNewRomanPSMT"/>
                 <w:kern w:val="0"/>
               </w:rPr>
-              <w:t>Invoke addAgent() method after the user set the agents</w:t>
+              <w:t xml:space="preserve">Invoke </w:t>
+            </w:r>
+            <w:proofErr w:type="spellStart"/>
+            <w:proofErr w:type="gramStart"/>
+            <w:r>
+              <w:rPr>
+                <w:rFonts w:ascii="TimesNewRomanPSMT" w:eastAsiaTheme="minorHAnsi" w:hAnsi="TimesNewRomanPSMT" w:cs="TimesNewRomanPSMT"/>
+                <w:kern w:val="0"/>
+              </w:rPr>
+              <w:t>addAgent</w:t>
+            </w:r>
+            <w:proofErr w:type="spellEnd"/>
+            <w:r>
+              <w:rPr>
+                <w:rFonts w:ascii="TimesNewRomanPSMT" w:eastAsiaTheme="minorHAnsi" w:hAnsi="TimesNewRomanPSMT" w:cs="TimesNewRomanPSMT"/>
+                <w:kern w:val="0"/>
+              </w:rPr>
+              <w:t>(</w:t>
+            </w:r>
+            <w:proofErr w:type="gramEnd"/>
+            <w:r>
+              <w:rPr>
+                <w:rFonts w:ascii="TimesNewRomanPSMT" w:eastAsiaTheme="minorHAnsi" w:hAnsi="TimesNewRomanPSMT" w:cs="TimesNewRomanPSMT"/>
+                <w:kern w:val="0"/>
+              </w:rPr>
+              <w:t>) method after the user set the agents</w:t>
             </w:r>
           </w:p>
         </w:tc>
@@ -4103,7 +4144,23 @@
                 <w:rFonts w:ascii="TimesNewRomanPSMT" w:eastAsiaTheme="minorHAnsi" w:hAnsi="TimesNewRomanPSMT" w:cs="TimesNewRomanPSMT"/>
                 <w:kern w:val="0"/>
               </w:rPr>
-              <w:t>Agent’s ID  and Initial position of agent</w:t>
+              <w:t xml:space="preserve">Agent’s </w:t>
+            </w:r>
+            <w:proofErr w:type="gramStart"/>
+            <w:r>
+              <w:rPr>
+                <w:rFonts w:ascii="TimesNewRomanPSMT" w:eastAsiaTheme="minorHAnsi" w:hAnsi="TimesNewRomanPSMT" w:cs="TimesNewRomanPSMT"/>
+                <w:kern w:val="0"/>
+              </w:rPr>
+              <w:t>ID  and</w:t>
+            </w:r>
+            <w:proofErr w:type="gramEnd"/>
+            <w:r>
+              <w:rPr>
+                <w:rFonts w:ascii="TimesNewRomanPSMT" w:eastAsiaTheme="minorHAnsi" w:hAnsi="TimesNewRomanPSMT" w:cs="TimesNewRomanPSMT"/>
+                <w:kern w:val="0"/>
+              </w:rPr>
+              <w:t xml:space="preserve"> Initial position of agent</w:t>
             </w:r>
           </w:p>
         </w:tc>
@@ -4466,7 +4523,25 @@
                 <w:kern w:val="0"/>
                 <w:lang w:eastAsia="zh-CN"/>
               </w:rPr>
-              <w:t xml:space="preserve"> (eg.region#1)</w:t>
+              <w:t xml:space="preserve"> (</w:t>
+            </w:r>
+            <w:proofErr w:type="gramStart"/>
+            <w:r>
+              <w:rPr>
+                <w:rFonts w:ascii="TimesNewRomanPSMT" w:hAnsi="TimesNewRomanPSMT" w:cs="TimesNewRomanPSMT"/>
+                <w:kern w:val="0"/>
+                <w:lang w:eastAsia="zh-CN"/>
+              </w:rPr>
+              <w:t>eg.region</w:t>
+            </w:r>
+            <w:proofErr w:type="gramEnd"/>
+            <w:r>
+              <w:rPr>
+                <w:rFonts w:ascii="TimesNewRomanPSMT" w:hAnsi="TimesNewRomanPSMT" w:cs="TimesNewRomanPSMT"/>
+                <w:kern w:val="0"/>
+                <w:lang w:eastAsia="zh-CN"/>
+              </w:rPr>
+              <w:t>#1)</w:t>
             </w:r>
           </w:p>
         </w:tc>
@@ -4490,8 +4565,17 @@
                 <w:rFonts w:ascii="TimesNewRomanPSMT" w:hAnsi="TimesNewRomanPSMT" w:cs="TimesNewRomanPSMT"/>
                 <w:kern w:val="0"/>
               </w:rPr>
-              <w:t>Mouse click a particular region in sketch(</w:t>
-            </w:r>
+              <w:t xml:space="preserve">Mouse click a particular region in </w:t>
+            </w:r>
+            <w:proofErr w:type="gramStart"/>
+            <w:r>
+              <w:rPr>
+                <w:rFonts w:ascii="TimesNewRomanPSMT" w:hAnsi="TimesNewRomanPSMT" w:cs="TimesNewRomanPSMT"/>
+                <w:kern w:val="0"/>
+              </w:rPr>
+              <w:t>sketch(</w:t>
+            </w:r>
+            <w:proofErr w:type="gramEnd"/>
             <w:r>
               <w:rPr>
                 <w:rFonts w:ascii="TimesNewRomanPSMT" w:hAnsi="TimesNewRomanPSMT" w:cs="TimesNewRomanPSMT"/>
@@ -4529,7 +4613,23 @@
                 <w:rFonts w:ascii="TimesNewRomanPSMT" w:hAnsi="TimesNewRomanPSMT" w:cs="TimesNewRomanPSMT"/>
                 <w:kern w:val="0"/>
               </w:rPr>
-              <w:t xml:space="preserve">The GUI shows the particular region by </w:t>
+              <w:t xml:space="preserve">The GUI shows the </w:t>
+            </w:r>
+            <w:proofErr w:type="gramStart"/>
+            <w:r>
+              <w:rPr>
+                <w:rFonts w:ascii="TimesNewRomanPSMT" w:hAnsi="TimesNewRomanPSMT" w:cs="TimesNewRomanPSMT"/>
+                <w:kern w:val="0"/>
+              </w:rPr>
+              <w:t>particular region</w:t>
+            </w:r>
+            <w:proofErr w:type="gramEnd"/>
+            <w:r>
+              <w:rPr>
+                <w:rFonts w:ascii="TimesNewRomanPSMT" w:hAnsi="TimesNewRomanPSMT" w:cs="TimesNewRomanPSMT"/>
+                <w:kern w:val="0"/>
+              </w:rPr>
+              <w:t xml:space="preserve"> by </w:t>
             </w:r>
             <w:r>
               <w:rPr>
@@ -4632,7 +4732,25 @@
                 <w:kern w:val="0"/>
                 <w:lang w:eastAsia="zh-CN"/>
               </w:rPr>
-              <w:t>ct a particular region (eg.region#1)</w:t>
+              <w:t>ct a particular region (</w:t>
+            </w:r>
+            <w:proofErr w:type="gramStart"/>
+            <w:r>
+              <w:rPr>
+                <w:rFonts w:ascii="TimesNewRomanPSMT" w:hAnsi="TimesNewRomanPSMT" w:cs="TimesNewRomanPSMT"/>
+                <w:kern w:val="0"/>
+                <w:lang w:eastAsia="zh-CN"/>
+              </w:rPr>
+              <w:t>eg.region</w:t>
+            </w:r>
+            <w:proofErr w:type="gramEnd"/>
+            <w:r>
+              <w:rPr>
+                <w:rFonts w:ascii="TimesNewRomanPSMT" w:hAnsi="TimesNewRomanPSMT" w:cs="TimesNewRomanPSMT"/>
+                <w:kern w:val="0"/>
+                <w:lang w:eastAsia="zh-CN"/>
+              </w:rPr>
+              <w:t>#1)</w:t>
             </w:r>
           </w:p>
         </w:tc>
@@ -4656,7 +4774,23 @@
                 <w:rFonts w:ascii="TimesNewRomanPSMT" w:hAnsi="TimesNewRomanPSMT" w:cs="TimesNewRomanPSMT"/>
                 <w:kern w:val="0"/>
               </w:rPr>
-              <w:t>Mouse click a particular region in environment canvas(center)</w:t>
+              <w:t xml:space="preserve">Mouse click a </w:t>
+            </w:r>
+            <w:proofErr w:type="gramStart"/>
+            <w:r>
+              <w:rPr>
+                <w:rFonts w:ascii="TimesNewRomanPSMT" w:hAnsi="TimesNewRomanPSMT" w:cs="TimesNewRomanPSMT"/>
+                <w:kern w:val="0"/>
+              </w:rPr>
+              <w:t>particular region</w:t>
+            </w:r>
+            <w:proofErr w:type="gramEnd"/>
+            <w:r>
+              <w:rPr>
+                <w:rFonts w:ascii="TimesNewRomanPSMT" w:hAnsi="TimesNewRomanPSMT" w:cs="TimesNewRomanPSMT"/>
+                <w:kern w:val="0"/>
+              </w:rPr>
+              <w:t xml:space="preserve"> in environment canvas(center)</w:t>
             </w:r>
           </w:p>
         </w:tc>
@@ -4777,7 +4911,23 @@
                 <w:rFonts w:ascii="TimesNewRomanPSMT" w:hAnsi="TimesNewRomanPSMT" w:cs="TimesNewRomanPSMT"/>
                 <w:kern w:val="0"/>
               </w:rPr>
-              <w:t>Mouse click a particular region in sketch (</w:t>
+              <w:t xml:space="preserve">Mouse click a </w:t>
+            </w:r>
+            <w:proofErr w:type="gramStart"/>
+            <w:r>
+              <w:rPr>
+                <w:rFonts w:ascii="TimesNewRomanPSMT" w:hAnsi="TimesNewRomanPSMT" w:cs="TimesNewRomanPSMT"/>
+                <w:kern w:val="0"/>
+              </w:rPr>
+              <w:t>particular region</w:t>
+            </w:r>
+            <w:proofErr w:type="gramEnd"/>
+            <w:r>
+              <w:rPr>
+                <w:rFonts w:ascii="TimesNewRomanPSMT" w:hAnsi="TimesNewRomanPSMT" w:cs="TimesNewRomanPSMT"/>
+                <w:kern w:val="0"/>
+              </w:rPr>
+              <w:t xml:space="preserve"> in sketch (</w:t>
             </w:r>
             <w:r>
               <w:rPr>
@@ -4915,7 +5065,23 @@
                 <w:rFonts w:ascii="TimesNewRomanPSMT" w:hAnsi="TimesNewRomanPSMT" w:cs="TimesNewRomanPSMT"/>
                 <w:kern w:val="0"/>
               </w:rPr>
-              <w:t>Mouse click a particular region in sketch (</w:t>
+              <w:t xml:space="preserve">Mouse click a </w:t>
+            </w:r>
+            <w:proofErr w:type="gramStart"/>
+            <w:r>
+              <w:rPr>
+                <w:rFonts w:ascii="TimesNewRomanPSMT" w:hAnsi="TimesNewRomanPSMT" w:cs="TimesNewRomanPSMT"/>
+                <w:kern w:val="0"/>
+              </w:rPr>
+              <w:t>particular region</w:t>
+            </w:r>
+            <w:proofErr w:type="gramEnd"/>
+            <w:r>
+              <w:rPr>
+                <w:rFonts w:ascii="TimesNewRomanPSMT" w:hAnsi="TimesNewRomanPSMT" w:cs="TimesNewRomanPSMT"/>
+                <w:kern w:val="0"/>
+              </w:rPr>
+              <w:t xml:space="preserve"> in sketch (</w:t>
             </w:r>
             <w:r>
               <w:rPr>
@@ -5265,7 +5431,25 @@
                 <w:kern w:val="0"/>
                 <w:lang w:eastAsia="zh-CN"/>
               </w:rPr>
-              <w:t xml:space="preserve"> (eg.region#1)</w:t>
+              <w:t xml:space="preserve"> (</w:t>
+            </w:r>
+            <w:proofErr w:type="gramStart"/>
+            <w:r>
+              <w:rPr>
+                <w:rFonts w:ascii="TimesNewRomanPSMT" w:hAnsi="TimesNewRomanPSMT" w:cs="TimesNewRomanPSMT"/>
+                <w:kern w:val="0"/>
+                <w:lang w:eastAsia="zh-CN"/>
+              </w:rPr>
+              <w:t>eg.region</w:t>
+            </w:r>
+            <w:proofErr w:type="gramEnd"/>
+            <w:r>
+              <w:rPr>
+                <w:rFonts w:ascii="TimesNewRomanPSMT" w:hAnsi="TimesNewRomanPSMT" w:cs="TimesNewRomanPSMT"/>
+                <w:kern w:val="0"/>
+                <w:lang w:eastAsia="zh-CN"/>
+              </w:rPr>
+              <w:t>#1)</w:t>
             </w:r>
           </w:p>
         </w:tc>
@@ -5291,6 +5475,7 @@
               </w:rPr>
               <w:t xml:space="preserve">Mouse click a particular region in </w:t>
             </w:r>
+            <w:proofErr w:type="gramStart"/>
             <w:r>
               <w:rPr>
                 <w:rFonts w:ascii="TimesNewRomanPSMT" w:hAnsi="TimesNewRomanPSMT" w:cs="TimesNewRomanPSMT"/>
@@ -5305,6 +5490,7 @@
               </w:rPr>
               <w:t>(</w:t>
             </w:r>
+            <w:proofErr w:type="gramEnd"/>
             <w:r>
               <w:rPr>
                 <w:rFonts w:ascii="TimesNewRomanPSMT" w:hAnsi="TimesNewRomanPSMT" w:cs="TimesNewRomanPSMT"/>
@@ -5342,7 +5528,23 @@
                 <w:rFonts w:ascii="TimesNewRomanPSMT" w:hAnsi="TimesNewRomanPSMT" w:cs="TimesNewRomanPSMT"/>
                 <w:kern w:val="0"/>
               </w:rPr>
-              <w:t xml:space="preserve">The GUI shows the particular region by </w:t>
+              <w:t xml:space="preserve">The GUI shows the </w:t>
+            </w:r>
+            <w:proofErr w:type="gramStart"/>
+            <w:r>
+              <w:rPr>
+                <w:rFonts w:ascii="TimesNewRomanPSMT" w:hAnsi="TimesNewRomanPSMT" w:cs="TimesNewRomanPSMT"/>
+                <w:kern w:val="0"/>
+              </w:rPr>
+              <w:t>particular region</w:t>
+            </w:r>
+            <w:proofErr w:type="gramEnd"/>
+            <w:r>
+              <w:rPr>
+                <w:rFonts w:ascii="TimesNewRomanPSMT" w:hAnsi="TimesNewRomanPSMT" w:cs="TimesNewRomanPSMT"/>
+                <w:kern w:val="0"/>
+              </w:rPr>
+              <w:t xml:space="preserve"> by </w:t>
             </w:r>
             <w:r>
               <w:rPr>
@@ -5461,8 +5663,17 @@
                 <w:rFonts w:ascii="TimesNewRomanPSMT" w:hAnsi="TimesNewRomanPSMT" w:cs="TimesNewRomanPSMT"/>
                 <w:kern w:val="0"/>
               </w:rPr>
-              <w:t>Mouse click the button “run one step”(</w:t>
-            </w:r>
+              <w:t xml:space="preserve">Mouse click the button “run one </w:t>
+            </w:r>
+            <w:proofErr w:type="gramStart"/>
+            <w:r>
+              <w:rPr>
+                <w:rFonts w:ascii="TimesNewRomanPSMT" w:hAnsi="TimesNewRomanPSMT" w:cs="TimesNewRomanPSMT"/>
+                <w:kern w:val="0"/>
+              </w:rPr>
+              <w:t>step”(</w:t>
+            </w:r>
+            <w:proofErr w:type="gramEnd"/>
             <w:r>
               <w:rPr>
                 <w:rFonts w:ascii="TimesNewRomanPSMT" w:hAnsi="TimesNewRomanPSMT" w:cs="TimesNewRomanPSMT"/>
@@ -5610,14 +5821,30 @@
                 <w:rFonts w:ascii="TimesNewRomanPSMT" w:hAnsi="TimesNewRomanPSMT" w:cs="TimesNewRomanPSMT"/>
                 <w:kern w:val="0"/>
               </w:rPr>
-              <w:t>Input particular steps(integer) and mouse click the button “run steps” (</w:t>
-            </w:r>
-            <w:r>
-              <w:rPr>
-                <w:rFonts w:ascii="TimesNewRomanPSMT" w:hAnsi="TimesNewRomanPSMT" w:cs="TimesNewRomanPSMT"/>
-                <w:kern w:val="0"/>
-              </w:rPr>
-              <w:t xml:space="preserve"> top </w:t>
+              <w:t xml:space="preserve">Input particular steps(integer) and mouse click the button “run steps” </w:t>
+            </w:r>
+            <w:proofErr w:type="gramStart"/>
+            <w:r>
+              <w:rPr>
+                <w:rFonts w:ascii="TimesNewRomanPSMT" w:hAnsi="TimesNewRomanPSMT" w:cs="TimesNewRomanPSMT"/>
+                <w:kern w:val="0"/>
+              </w:rPr>
+              <w:t>(</w:t>
+            </w:r>
+            <w:r>
+              <w:rPr>
+                <w:rFonts w:ascii="TimesNewRomanPSMT" w:hAnsi="TimesNewRomanPSMT" w:cs="TimesNewRomanPSMT"/>
+                <w:kern w:val="0"/>
+              </w:rPr>
+              <w:t xml:space="preserve"> top</w:t>
+            </w:r>
+            <w:proofErr w:type="gramEnd"/>
+            <w:r>
+              <w:rPr>
+                <w:rFonts w:ascii="TimesNewRomanPSMT" w:hAnsi="TimesNewRomanPSMT" w:cs="TimesNewRomanPSMT"/>
+                <w:kern w:val="0"/>
+              </w:rPr>
+              <w:t xml:space="preserve"> </w:t>
             </w:r>
             <w:r>
               <w:rPr>
@@ -5755,14 +5982,46 @@
                 <w:rFonts w:ascii="TimesNewRomanPSMT" w:hAnsi="TimesNewRomanPSMT" w:cs="TimesNewRomanPSMT"/>
                 <w:kern w:val="0"/>
               </w:rPr>
-              <w:t>Input a non integer steps and mouse click the button “run steps” (</w:t>
-            </w:r>
-            <w:r>
-              <w:rPr>
-                <w:rFonts w:ascii="TimesNewRomanPSMT" w:hAnsi="TimesNewRomanPSMT" w:cs="TimesNewRomanPSMT"/>
-                <w:kern w:val="0"/>
-              </w:rPr>
-              <w:t xml:space="preserve"> top </w:t>
+              <w:t xml:space="preserve">Input a </w:t>
+            </w:r>
+            <w:proofErr w:type="spellStart"/>
+            <w:r>
+              <w:rPr>
+                <w:rFonts w:ascii="TimesNewRomanPSMT" w:hAnsi="TimesNewRomanPSMT" w:cs="TimesNewRomanPSMT"/>
+                <w:kern w:val="0"/>
+              </w:rPr>
+              <w:t>non integer</w:t>
+            </w:r>
+            <w:proofErr w:type="spellEnd"/>
+            <w:r>
+              <w:rPr>
+                <w:rFonts w:ascii="TimesNewRomanPSMT" w:hAnsi="TimesNewRomanPSMT" w:cs="TimesNewRomanPSMT"/>
+                <w:kern w:val="0"/>
+              </w:rPr>
+              <w:t xml:space="preserve"> steps and mouse click the button “run steps” </w:t>
+            </w:r>
+            <w:proofErr w:type="gramStart"/>
+            <w:r>
+              <w:rPr>
+                <w:rFonts w:ascii="TimesNewRomanPSMT" w:hAnsi="TimesNewRomanPSMT" w:cs="TimesNewRomanPSMT"/>
+                <w:kern w:val="0"/>
+              </w:rPr>
+              <w:t>(</w:t>
+            </w:r>
+            <w:r>
+              <w:rPr>
+                <w:rFonts w:ascii="TimesNewRomanPSMT" w:hAnsi="TimesNewRomanPSMT" w:cs="TimesNewRomanPSMT"/>
+                <w:kern w:val="0"/>
+              </w:rPr>
+              <w:t xml:space="preserve"> top</w:t>
+            </w:r>
+            <w:proofErr w:type="gramEnd"/>
+            <w:r>
+              <w:rPr>
+                <w:rFonts w:ascii="TimesNewRomanPSMT" w:hAnsi="TimesNewRomanPSMT" w:cs="TimesNewRomanPSMT"/>
+                <w:kern w:val="0"/>
+              </w:rPr>
+              <w:t xml:space="preserve"> </w:t>
             </w:r>
             <w:r>
               <w:rPr>
@@ -6471,6 +6730,7 @@
                 <w:rFonts w:ascii="TimesNewRomanPSMT" w:eastAsiaTheme="minorHAnsi" w:hAnsi="TimesNewRomanPSMT" w:cs="TimesNewRomanPSMT"/>
               </w:rPr>
             </w:pPr>
+            <w:proofErr w:type="gramStart"/>
             <w:r>
               <w:rPr>
                 <w:rFonts w:ascii="TimesNewRomanPSMT" w:eastAsiaTheme="minorHAnsi" w:hAnsi="TimesNewRomanPSMT" w:cs="TimesNewRomanPSMT"/>
@@ -6482,7 +6742,15 @@
                 <w:rFonts w:ascii="TimesNewRomanPSMT" w:eastAsiaTheme="minorHAnsi" w:hAnsi="TimesNewRomanPSMT" w:cs="TimesNewRomanPSMT"/>
                 <w:kern w:val="0"/>
               </w:rPr>
-              <w:t xml:space="preserve"> click on a node which has not been visited</w:t>
+              <w:t xml:space="preserve"> click</w:t>
+            </w:r>
+            <w:proofErr w:type="gramEnd"/>
+            <w:r>
+              <w:rPr>
+                <w:rFonts w:ascii="TimesNewRomanPSMT" w:eastAsiaTheme="minorHAnsi" w:hAnsi="TimesNewRomanPSMT" w:cs="TimesNewRomanPSMT"/>
+                <w:kern w:val="0"/>
+              </w:rPr>
+              <w:t xml:space="preserve"> on a node which has not been visited</w:t>
             </w:r>
           </w:p>
         </w:tc>
@@ -6860,7 +7128,21 @@
               <w:rPr>
                 <w:rFonts w:ascii="TimesNewRomanPSMT" w:eastAsiaTheme="minorHAnsi" w:hAnsi="TimesNewRomanPSMT" w:cs="TimesNewRomanPSMT"/>
               </w:rPr>
-              <w:t>Single click or double click on a particular node which has been visited</w:t>
+              <w:t xml:space="preserve">Single click or double click on a </w:t>
+            </w:r>
+            <w:proofErr w:type="gramStart"/>
+            <w:r>
+              <w:rPr>
+                <w:rFonts w:ascii="TimesNewRomanPSMT" w:eastAsiaTheme="minorHAnsi" w:hAnsi="TimesNewRomanPSMT" w:cs="TimesNewRomanPSMT"/>
+              </w:rPr>
+              <w:t>particular node</w:t>
+            </w:r>
+            <w:proofErr w:type="gramEnd"/>
+            <w:r>
+              <w:rPr>
+                <w:rFonts w:ascii="TimesNewRomanPSMT" w:eastAsiaTheme="minorHAnsi" w:hAnsi="TimesNewRomanPSMT" w:cs="TimesNewRomanPSMT"/>
+              </w:rPr>
+              <w:t xml:space="preserve"> which has been visited</w:t>
             </w:r>
           </w:p>
         </w:tc>
@@ -6921,7 +7203,15 @@
                 <w:rFonts w:ascii="TimesNewRomanPSMT" w:eastAsiaTheme="minorHAnsi" w:hAnsi="TimesNewRomanPSMT" w:cs="TimesNewRomanPSMT"/>
                 <w:kern w:val="0"/>
               </w:rPr>
-              <w:t xml:space="preserve">Show the correct </w:t>
+              <w:t xml:space="preserve">Show the </w:t>
+            </w:r>
+            <w:proofErr w:type="gramStart"/>
+            <w:r>
+              <w:rPr>
+                <w:rFonts w:ascii="TimesNewRomanPSMT" w:eastAsiaTheme="minorHAnsi" w:hAnsi="TimesNewRomanPSMT" w:cs="TimesNewRomanPSMT"/>
+                <w:kern w:val="0"/>
+              </w:rPr>
+              <w:t xml:space="preserve">correct </w:t>
             </w:r>
             <w:r>
               <w:t xml:space="preserve"> </w:t>
@@ -6931,7 +7221,15 @@
                 <w:rFonts w:ascii="TimesNewRomanPSMT" w:eastAsiaTheme="minorHAnsi" w:hAnsi="TimesNewRomanPSMT" w:cs="TimesNewRomanPSMT"/>
                 <w:kern w:val="0"/>
               </w:rPr>
-              <w:t xml:space="preserve">corresponding </w:t>
+              <w:t>corresponding</w:t>
+            </w:r>
+            <w:proofErr w:type="gramEnd"/>
+            <w:r>
+              <w:rPr>
+                <w:rFonts w:ascii="TimesNewRomanPSMT" w:eastAsiaTheme="minorHAnsi" w:hAnsi="TimesNewRomanPSMT" w:cs="TimesNewRomanPSMT"/>
+                <w:kern w:val="0"/>
+              </w:rPr>
+              <w:t xml:space="preserve"> </w:t>
             </w:r>
             <w:r>
               <w:rPr>
@@ -7017,7 +7315,23 @@
           <w:rFonts w:ascii="TimesNewRomanPSMT" w:eastAsiaTheme="minorHAnsi" w:hAnsi="TimesNewRomanPSMT" w:cs="TimesNewRomanPSMT"/>
           <w:kern w:val="0"/>
         </w:rPr>
-        <w:t>Develop the GUI portion of block view provide options for user to choose run the algorithm step by step or execute the algorithm for a fixed number of times/step</w:t>
+        <w:t xml:space="preserve">Develop the GUI portion of block view provide options for user to choose </w:t>
+      </w:r>
+      <w:proofErr w:type="gramStart"/>
+      <w:r>
+        <w:rPr>
+          <w:rFonts w:ascii="TimesNewRomanPSMT" w:eastAsiaTheme="minorHAnsi" w:hAnsi="TimesNewRomanPSMT" w:cs="TimesNewRomanPSMT"/>
+          <w:kern w:val="0"/>
+        </w:rPr>
+        <w:t>run</w:t>
+      </w:r>
+      <w:proofErr w:type="gramEnd"/>
+      <w:r>
+        <w:rPr>
+          <w:rFonts w:ascii="TimesNewRomanPSMT" w:eastAsiaTheme="minorHAnsi" w:hAnsi="TimesNewRomanPSMT" w:cs="TimesNewRomanPSMT"/>
+          <w:kern w:val="0"/>
+        </w:rPr>
+        <w:t xml:space="preserve"> the algorithm step by step or execute the algorithm for a fixed number of times/step</w:t>
       </w:r>
       <w:r>
         <w:rPr>
@@ -7254,8 +7568,17 @@
                 <w:rFonts w:ascii="TimesNewRomanPSMT" w:hAnsi="TimesNewRomanPSMT" w:cs="TimesNewRomanPSMT"/>
                 <w:kern w:val="0"/>
               </w:rPr>
-              <w:t>Mouse click the button “run one step”(</w:t>
-            </w:r>
+              <w:t xml:space="preserve">Mouse click the button “run one </w:t>
+            </w:r>
+            <w:proofErr w:type="gramStart"/>
+            <w:r>
+              <w:rPr>
+                <w:rFonts w:ascii="TimesNewRomanPSMT" w:hAnsi="TimesNewRomanPSMT" w:cs="TimesNewRomanPSMT"/>
+                <w:kern w:val="0"/>
+              </w:rPr>
+              <w:t>step”(</w:t>
+            </w:r>
+            <w:proofErr w:type="gramEnd"/>
             <w:r>
               <w:rPr>
                 <w:rFonts w:ascii="TimesNewRomanPSMT" w:hAnsi="TimesNewRomanPSMT" w:cs="TimesNewRomanPSMT"/>
@@ -7394,14 +7717,30 @@
                 <w:rFonts w:ascii="TimesNewRomanPSMT" w:hAnsi="TimesNewRomanPSMT" w:cs="TimesNewRomanPSMT"/>
                 <w:kern w:val="0"/>
               </w:rPr>
-              <w:t>Mouse click the button “run steps” without inputting(</w:t>
-            </w:r>
-            <w:r>
-              <w:rPr>
-                <w:rFonts w:ascii="TimesNewRomanPSMT" w:hAnsi="TimesNewRomanPSMT" w:cs="TimesNewRomanPSMT"/>
-                <w:kern w:val="0"/>
-              </w:rPr>
-              <w:t xml:space="preserve"> top </w:t>
+              <w:t xml:space="preserve">Mouse click the button “run steps” without </w:t>
+            </w:r>
+            <w:proofErr w:type="gramStart"/>
+            <w:r>
+              <w:rPr>
+                <w:rFonts w:ascii="TimesNewRomanPSMT" w:hAnsi="TimesNewRomanPSMT" w:cs="TimesNewRomanPSMT"/>
+                <w:kern w:val="0"/>
+              </w:rPr>
+              <w:t>inputting(</w:t>
+            </w:r>
+            <w:r>
+              <w:rPr>
+                <w:rFonts w:ascii="TimesNewRomanPSMT" w:hAnsi="TimesNewRomanPSMT" w:cs="TimesNewRomanPSMT"/>
+                <w:kern w:val="0"/>
+              </w:rPr>
+              <w:t xml:space="preserve"> top</w:t>
+            </w:r>
+            <w:proofErr w:type="gramEnd"/>
+            <w:r>
+              <w:rPr>
+                <w:rFonts w:ascii="TimesNewRomanPSMT" w:hAnsi="TimesNewRomanPSMT" w:cs="TimesNewRomanPSMT"/>
+                <w:kern w:val="0"/>
+              </w:rPr>
+              <w:t xml:space="preserve"> </w:t>
             </w:r>
             <w:r>
               <w:rPr>
@@ -7535,14 +7874,30 @@
                 <w:rFonts w:ascii="TimesNewRomanPSMT" w:hAnsi="TimesNewRomanPSMT" w:cs="TimesNewRomanPSMT"/>
                 <w:kern w:val="0"/>
               </w:rPr>
-              <w:t>Input particular steps and mouse click the button “run steps” (</w:t>
-            </w:r>
-            <w:r>
-              <w:rPr>
-                <w:rFonts w:ascii="TimesNewRomanPSMT" w:hAnsi="TimesNewRomanPSMT" w:cs="TimesNewRomanPSMT"/>
-                <w:kern w:val="0"/>
-              </w:rPr>
-              <w:t xml:space="preserve"> top </w:t>
+              <w:t xml:space="preserve">Input particular steps and mouse click the button “run steps” </w:t>
+            </w:r>
+            <w:proofErr w:type="gramStart"/>
+            <w:r>
+              <w:rPr>
+                <w:rFonts w:ascii="TimesNewRomanPSMT" w:hAnsi="TimesNewRomanPSMT" w:cs="TimesNewRomanPSMT"/>
+                <w:kern w:val="0"/>
+              </w:rPr>
+              <w:t>(</w:t>
+            </w:r>
+            <w:r>
+              <w:rPr>
+                <w:rFonts w:ascii="TimesNewRomanPSMT" w:hAnsi="TimesNewRomanPSMT" w:cs="TimesNewRomanPSMT"/>
+                <w:kern w:val="0"/>
+              </w:rPr>
+              <w:t xml:space="preserve"> top</w:t>
+            </w:r>
+            <w:proofErr w:type="gramEnd"/>
+            <w:r>
+              <w:rPr>
+                <w:rFonts w:ascii="TimesNewRomanPSMT" w:hAnsi="TimesNewRomanPSMT" w:cs="TimesNewRomanPSMT"/>
+                <w:kern w:val="0"/>
+              </w:rPr>
+              <w:t xml:space="preserve"> </w:t>
             </w:r>
             <w:r>
               <w:rPr>
@@ -7802,14 +8157,46 @@
                 <w:rFonts w:ascii="TimesNewRomanPSMT" w:hAnsi="TimesNewRomanPSMT" w:cs="TimesNewRomanPSMT"/>
                 <w:kern w:val="0"/>
               </w:rPr>
-              <w:t>Input a non integer steps and mouse click the button “run steps” (</w:t>
-            </w:r>
-            <w:r>
-              <w:rPr>
-                <w:rFonts w:ascii="TimesNewRomanPSMT" w:hAnsi="TimesNewRomanPSMT" w:cs="TimesNewRomanPSMT"/>
-                <w:kern w:val="0"/>
-              </w:rPr>
-              <w:t xml:space="preserve"> top </w:t>
+              <w:t xml:space="preserve">Input a </w:t>
+            </w:r>
+            <w:proofErr w:type="spellStart"/>
+            <w:r>
+              <w:rPr>
+                <w:rFonts w:ascii="TimesNewRomanPSMT" w:hAnsi="TimesNewRomanPSMT" w:cs="TimesNewRomanPSMT"/>
+                <w:kern w:val="0"/>
+              </w:rPr>
+              <w:t>non integer</w:t>
+            </w:r>
+            <w:proofErr w:type="spellEnd"/>
+            <w:r>
+              <w:rPr>
+                <w:rFonts w:ascii="TimesNewRomanPSMT" w:hAnsi="TimesNewRomanPSMT" w:cs="TimesNewRomanPSMT"/>
+                <w:kern w:val="0"/>
+              </w:rPr>
+              <w:t xml:space="preserve"> steps and mouse click the button “run steps” </w:t>
+            </w:r>
+            <w:proofErr w:type="gramStart"/>
+            <w:r>
+              <w:rPr>
+                <w:rFonts w:ascii="TimesNewRomanPSMT" w:hAnsi="TimesNewRomanPSMT" w:cs="TimesNewRomanPSMT"/>
+                <w:kern w:val="0"/>
+              </w:rPr>
+              <w:t>(</w:t>
+            </w:r>
+            <w:r>
+              <w:rPr>
+                <w:rFonts w:ascii="TimesNewRomanPSMT" w:hAnsi="TimesNewRomanPSMT" w:cs="TimesNewRomanPSMT"/>
+                <w:kern w:val="0"/>
+              </w:rPr>
+              <w:t xml:space="preserve"> top</w:t>
+            </w:r>
+            <w:proofErr w:type="gramEnd"/>
+            <w:r>
+              <w:rPr>
+                <w:rFonts w:ascii="TimesNewRomanPSMT" w:hAnsi="TimesNewRomanPSMT" w:cs="TimesNewRomanPSMT"/>
+                <w:kern w:val="0"/>
+              </w:rPr>
+              <w:t xml:space="preserve"> </w:t>
             </w:r>
             <w:r>
               <w:rPr>
@@ -8147,8 +8534,17 @@
                 <w:rFonts w:ascii="TimesNewRomanPSMT" w:hAnsi="TimesNewRomanPSMT" w:cs="TimesNewRomanPSMT"/>
                 <w:kern w:val="0"/>
               </w:rPr>
-              <w:t>Mouse click the button “run one step”(</w:t>
-            </w:r>
+              <w:t xml:space="preserve">Mouse click the button “run one </w:t>
+            </w:r>
+            <w:proofErr w:type="gramStart"/>
+            <w:r>
+              <w:rPr>
+                <w:rFonts w:ascii="TimesNewRomanPSMT" w:hAnsi="TimesNewRomanPSMT" w:cs="TimesNewRomanPSMT"/>
+                <w:kern w:val="0"/>
+              </w:rPr>
+              <w:t>step”(</w:t>
+            </w:r>
+            <w:proofErr w:type="gramEnd"/>
             <w:r>
               <w:rPr>
                 <w:rFonts w:ascii="TimesNewRomanPSMT" w:hAnsi="TimesNewRomanPSMT" w:cs="TimesNewRomanPSMT"/>
@@ -8287,14 +8683,30 @@
                 <w:rFonts w:ascii="TimesNewRomanPSMT" w:hAnsi="TimesNewRomanPSMT" w:cs="TimesNewRomanPSMT"/>
                 <w:kern w:val="0"/>
               </w:rPr>
-              <w:t>Input particular steps and mouse click the button “run steps” (</w:t>
-            </w:r>
-            <w:r>
-              <w:rPr>
-                <w:rFonts w:ascii="TimesNewRomanPSMT" w:hAnsi="TimesNewRomanPSMT" w:cs="TimesNewRomanPSMT"/>
-                <w:kern w:val="0"/>
-              </w:rPr>
-              <w:t xml:space="preserve"> top </w:t>
+              <w:t xml:space="preserve">Input particular steps and mouse click the button “run steps” </w:t>
+            </w:r>
+            <w:proofErr w:type="gramStart"/>
+            <w:r>
+              <w:rPr>
+                <w:rFonts w:ascii="TimesNewRomanPSMT" w:hAnsi="TimesNewRomanPSMT" w:cs="TimesNewRomanPSMT"/>
+                <w:kern w:val="0"/>
+              </w:rPr>
+              <w:t>(</w:t>
+            </w:r>
+            <w:r>
+              <w:rPr>
+                <w:rFonts w:ascii="TimesNewRomanPSMT" w:hAnsi="TimesNewRomanPSMT" w:cs="TimesNewRomanPSMT"/>
+                <w:kern w:val="0"/>
+              </w:rPr>
+              <w:t xml:space="preserve"> top</w:t>
+            </w:r>
+            <w:proofErr w:type="gramEnd"/>
+            <w:r>
+              <w:rPr>
+                <w:rFonts w:ascii="TimesNewRomanPSMT" w:hAnsi="TimesNewRomanPSMT" w:cs="TimesNewRomanPSMT"/>
+                <w:kern w:val="0"/>
+              </w:rPr>
+              <w:t xml:space="preserve"> </w:t>
             </w:r>
             <w:r>
               <w:rPr>
@@ -8428,14 +8840,30 @@
                 <w:rFonts w:ascii="TimesNewRomanPSMT" w:hAnsi="TimesNewRomanPSMT" w:cs="TimesNewRomanPSMT"/>
                 <w:kern w:val="0"/>
               </w:rPr>
-              <w:t>Mouse click the button “run steps” without inputting(</w:t>
-            </w:r>
-            <w:r>
-              <w:rPr>
-                <w:rFonts w:ascii="TimesNewRomanPSMT" w:hAnsi="TimesNewRomanPSMT" w:cs="TimesNewRomanPSMT"/>
-                <w:kern w:val="0"/>
-              </w:rPr>
-              <w:t xml:space="preserve"> top </w:t>
+              <w:t xml:space="preserve">Mouse click the button “run steps” without </w:t>
+            </w:r>
+            <w:proofErr w:type="gramStart"/>
+            <w:r>
+              <w:rPr>
+                <w:rFonts w:ascii="TimesNewRomanPSMT" w:hAnsi="TimesNewRomanPSMT" w:cs="TimesNewRomanPSMT"/>
+                <w:kern w:val="0"/>
+              </w:rPr>
+              <w:t>inputting(</w:t>
+            </w:r>
+            <w:r>
+              <w:rPr>
+                <w:rFonts w:ascii="TimesNewRomanPSMT" w:hAnsi="TimesNewRomanPSMT" w:cs="TimesNewRomanPSMT"/>
+                <w:kern w:val="0"/>
+              </w:rPr>
+              <w:t xml:space="preserve"> top</w:t>
+            </w:r>
+            <w:proofErr w:type="gramEnd"/>
+            <w:r>
+              <w:rPr>
+                <w:rFonts w:ascii="TimesNewRomanPSMT" w:hAnsi="TimesNewRomanPSMT" w:cs="TimesNewRomanPSMT"/>
+                <w:kern w:val="0"/>
+              </w:rPr>
+              <w:t xml:space="preserve"> </w:t>
             </w:r>
             <w:r>
               <w:rPr>
@@ -8774,8 +9202,17 @@
                 <w:rFonts w:ascii="TimesNewRomanPSMT" w:hAnsi="TimesNewRomanPSMT" w:cs="TimesNewRomanPSMT"/>
                 <w:kern w:val="0"/>
               </w:rPr>
-              <w:t>Mouse click the button “run one step”(</w:t>
-            </w:r>
+              <w:t xml:space="preserve">Mouse click the button “run one </w:t>
+            </w:r>
+            <w:proofErr w:type="gramStart"/>
+            <w:r>
+              <w:rPr>
+                <w:rFonts w:ascii="TimesNewRomanPSMT" w:hAnsi="TimesNewRomanPSMT" w:cs="TimesNewRomanPSMT"/>
+                <w:kern w:val="0"/>
+              </w:rPr>
+              <w:t>step”(</w:t>
+            </w:r>
+            <w:proofErr w:type="gramEnd"/>
             <w:r>
               <w:rPr>
                 <w:rFonts w:ascii="TimesNewRomanPSMT" w:hAnsi="TimesNewRomanPSMT" w:cs="TimesNewRomanPSMT"/>
@@ -8914,14 +9351,30 @@
                 <w:rFonts w:ascii="TimesNewRomanPSMT" w:hAnsi="TimesNewRomanPSMT" w:cs="TimesNewRomanPSMT"/>
                 <w:kern w:val="0"/>
               </w:rPr>
-              <w:t>Input particular steps and mouse click the button “run steps” (</w:t>
-            </w:r>
-            <w:r>
-              <w:rPr>
-                <w:rFonts w:ascii="TimesNewRomanPSMT" w:hAnsi="TimesNewRomanPSMT" w:cs="TimesNewRomanPSMT"/>
-                <w:kern w:val="0"/>
-              </w:rPr>
-              <w:t xml:space="preserve"> top </w:t>
+              <w:t xml:space="preserve">Input particular steps and mouse click the button “run steps” </w:t>
+            </w:r>
+            <w:proofErr w:type="gramStart"/>
+            <w:r>
+              <w:rPr>
+                <w:rFonts w:ascii="TimesNewRomanPSMT" w:hAnsi="TimesNewRomanPSMT" w:cs="TimesNewRomanPSMT"/>
+                <w:kern w:val="0"/>
+              </w:rPr>
+              <w:t>(</w:t>
+            </w:r>
+            <w:r>
+              <w:rPr>
+                <w:rFonts w:ascii="TimesNewRomanPSMT" w:hAnsi="TimesNewRomanPSMT" w:cs="TimesNewRomanPSMT"/>
+                <w:kern w:val="0"/>
+              </w:rPr>
+              <w:t xml:space="preserve"> top</w:t>
+            </w:r>
+            <w:proofErr w:type="gramEnd"/>
+            <w:r>
+              <w:rPr>
+                <w:rFonts w:ascii="TimesNewRomanPSMT" w:hAnsi="TimesNewRomanPSMT" w:cs="TimesNewRomanPSMT"/>
+                <w:kern w:val="0"/>
+              </w:rPr>
+              <w:t xml:space="preserve"> </w:t>
             </w:r>
             <w:r>
               <w:rPr>
@@ -9165,14 +9618,30 @@
                 <w:rFonts w:ascii="TimesNewRomanPSMT" w:hAnsi="TimesNewRomanPSMT" w:cs="TimesNewRomanPSMT"/>
                 <w:kern w:val="0"/>
               </w:rPr>
-              <w:t>Mouse click the button “run steps” without inputting(</w:t>
-            </w:r>
-            <w:r>
-              <w:rPr>
-                <w:rFonts w:ascii="TimesNewRomanPSMT" w:hAnsi="TimesNewRomanPSMT" w:cs="TimesNewRomanPSMT"/>
-                <w:kern w:val="0"/>
-              </w:rPr>
-              <w:t xml:space="preserve"> top </w:t>
+              <w:t xml:space="preserve">Mouse click the button “run steps” without </w:t>
+            </w:r>
+            <w:proofErr w:type="gramStart"/>
+            <w:r>
+              <w:rPr>
+                <w:rFonts w:ascii="TimesNewRomanPSMT" w:hAnsi="TimesNewRomanPSMT" w:cs="TimesNewRomanPSMT"/>
+                <w:kern w:val="0"/>
+              </w:rPr>
+              <w:t>inputting(</w:t>
+            </w:r>
+            <w:r>
+              <w:rPr>
+                <w:rFonts w:ascii="TimesNewRomanPSMT" w:hAnsi="TimesNewRomanPSMT" w:cs="TimesNewRomanPSMT"/>
+                <w:kern w:val="0"/>
+              </w:rPr>
+              <w:t xml:space="preserve"> top</w:t>
+            </w:r>
+            <w:proofErr w:type="gramEnd"/>
+            <w:r>
+              <w:rPr>
+                <w:rFonts w:ascii="TimesNewRomanPSMT" w:hAnsi="TimesNewRomanPSMT" w:cs="TimesNewRomanPSMT"/>
+                <w:kern w:val="0"/>
+              </w:rPr>
+              <w:t xml:space="preserve"> </w:t>
             </w:r>
             <w:r>
               <w:rPr>
@@ -9311,14 +9780,46 @@
                 <w:rFonts w:ascii="TimesNewRomanPSMT" w:hAnsi="TimesNewRomanPSMT" w:cs="TimesNewRomanPSMT"/>
                 <w:kern w:val="0"/>
               </w:rPr>
-              <w:t>Input a non integer steps and mouse click the button “run steps” (</w:t>
-            </w:r>
-            <w:r>
-              <w:rPr>
-                <w:rFonts w:ascii="TimesNewRomanPSMT" w:hAnsi="TimesNewRomanPSMT" w:cs="TimesNewRomanPSMT"/>
-                <w:kern w:val="0"/>
-              </w:rPr>
-              <w:t xml:space="preserve"> top </w:t>
+              <w:t xml:space="preserve">Input a </w:t>
+            </w:r>
+            <w:proofErr w:type="spellStart"/>
+            <w:r>
+              <w:rPr>
+                <w:rFonts w:ascii="TimesNewRomanPSMT" w:hAnsi="TimesNewRomanPSMT" w:cs="TimesNewRomanPSMT"/>
+                <w:kern w:val="0"/>
+              </w:rPr>
+              <w:t>non integer</w:t>
+            </w:r>
+            <w:proofErr w:type="spellEnd"/>
+            <w:r>
+              <w:rPr>
+                <w:rFonts w:ascii="TimesNewRomanPSMT" w:hAnsi="TimesNewRomanPSMT" w:cs="TimesNewRomanPSMT"/>
+                <w:kern w:val="0"/>
+              </w:rPr>
+              <w:t xml:space="preserve"> steps and mouse click the button “run steps” </w:t>
+            </w:r>
+            <w:proofErr w:type="gramStart"/>
+            <w:r>
+              <w:rPr>
+                <w:rFonts w:ascii="TimesNewRomanPSMT" w:hAnsi="TimesNewRomanPSMT" w:cs="TimesNewRomanPSMT"/>
+                <w:kern w:val="0"/>
+              </w:rPr>
+              <w:t>(</w:t>
+            </w:r>
+            <w:r>
+              <w:rPr>
+                <w:rFonts w:ascii="TimesNewRomanPSMT" w:hAnsi="TimesNewRomanPSMT" w:cs="TimesNewRomanPSMT"/>
+                <w:kern w:val="0"/>
+              </w:rPr>
+              <w:t xml:space="preserve"> top</w:t>
+            </w:r>
+            <w:proofErr w:type="gramEnd"/>
+            <w:r>
+              <w:rPr>
+                <w:rFonts w:ascii="TimesNewRomanPSMT" w:hAnsi="TimesNewRomanPSMT" w:cs="TimesNewRomanPSMT"/>
+                <w:kern w:val="0"/>
+              </w:rPr>
+              <w:t xml:space="preserve"> </w:t>
             </w:r>
             <w:r>
               <w:rPr>
@@ -9838,8 +10339,16 @@
               <w:rPr>
                 <w:rFonts w:ascii="TimesNewRomanPSMT" w:hAnsi="TimesNewRomanPSMT" w:cs="TimesNewRomanPSMT"/>
               </w:rPr>
-              <w:t>and end  date</w:t>
-            </w:r>
+              <w:t xml:space="preserve">and </w:t>
+            </w:r>
+            <w:proofErr w:type="gramStart"/>
+            <w:r>
+              <w:rPr>
+                <w:rFonts w:ascii="TimesNewRomanPSMT" w:hAnsi="TimesNewRomanPSMT" w:cs="TimesNewRomanPSMT"/>
+              </w:rPr>
+              <w:t>end  date</w:t>
+            </w:r>
+            <w:proofErr w:type="gramEnd"/>
           </w:p>
         </w:tc>
         <w:tc>
@@ -9865,6 +10374,7 @@
                 <w:lang w:eastAsia="zh-CN"/>
               </w:rPr>
             </w:pPr>
+            <w:proofErr w:type="gramStart"/>
             <w:r>
               <w:rPr>
                 <w:rFonts w:ascii="TimesNewRomanPSMT" w:eastAsiaTheme="minorHAnsi" w:hAnsi="TimesNewRomanPSMT" w:cs="TimesNewRomanPSMT"/>
@@ -9876,7 +10386,14 @@
               <w:rPr>
                 <w:rFonts w:ascii="TimesNewRomanPSMT" w:hAnsi="TimesNewRomanPSMT" w:cs="TimesNewRomanPSMT"/>
               </w:rPr>
-              <w:t xml:space="preserve"> date </w:t>
+              <w:t xml:space="preserve"> date</w:t>
+            </w:r>
+            <w:proofErr w:type="gramEnd"/>
+            <w:r>
+              <w:rPr>
+                <w:rFonts w:ascii="TimesNewRomanPSMT" w:hAnsi="TimesNewRomanPSMT" w:cs="TimesNewRomanPSMT"/>
+              </w:rPr>
+              <w:t xml:space="preserve"> </w:t>
             </w:r>
             <w:r>
               <w:rPr>
@@ -10000,7 +10517,21 @@
               <w:rPr>
                 <w:rFonts w:ascii="TimesNewRomanPSMT" w:hAnsi="TimesNewRomanPSMT" w:cs="TimesNewRomanPSMT"/>
               </w:rPr>
-              <w:t>Retrieve a history run using start date and end  date(but start date is behind end date)</w:t>
+              <w:t xml:space="preserve">Retrieve a history run using start date and </w:t>
+            </w:r>
+            <w:proofErr w:type="gramStart"/>
+            <w:r>
+              <w:rPr>
+                <w:rFonts w:ascii="TimesNewRomanPSMT" w:hAnsi="TimesNewRomanPSMT" w:cs="TimesNewRomanPSMT"/>
+              </w:rPr>
+              <w:t>end  date</w:t>
+            </w:r>
+            <w:proofErr w:type="gramEnd"/>
+            <w:r>
+              <w:rPr>
+                <w:rFonts w:ascii="TimesNewRomanPSMT" w:hAnsi="TimesNewRomanPSMT" w:cs="TimesNewRomanPSMT"/>
+              </w:rPr>
+              <w:t>(but start date is behind end date)</w:t>
             </w:r>
           </w:p>
         </w:tc>
@@ -10025,6 +10556,7 @@
                 <w:kern w:val="0"/>
               </w:rPr>
             </w:pPr>
+            <w:proofErr w:type="gramStart"/>
             <w:r>
               <w:rPr>
                 <w:rFonts w:ascii="TimesNewRomanPSMT" w:eastAsiaTheme="minorHAnsi" w:hAnsi="TimesNewRomanPSMT" w:cs="TimesNewRomanPSMT"/>
@@ -10036,7 +10568,14 @@
               <w:rPr>
                 <w:rFonts w:ascii="TimesNewRomanPSMT" w:hAnsi="TimesNewRomanPSMT" w:cs="TimesNewRomanPSMT"/>
               </w:rPr>
-              <w:t xml:space="preserve"> date </w:t>
+              <w:t xml:space="preserve"> date</w:t>
+            </w:r>
+            <w:proofErr w:type="gramEnd"/>
+            <w:r>
+              <w:rPr>
+                <w:rFonts w:ascii="TimesNewRomanPSMT" w:hAnsi="TimesNewRomanPSMT" w:cs="TimesNewRomanPSMT"/>
+              </w:rPr>
+              <w:t xml:space="preserve"> </w:t>
             </w:r>
             <w:r>
               <w:rPr>
@@ -10180,6 +10719,7 @@
                 <w:kern w:val="0"/>
               </w:rPr>
             </w:pPr>
+            <w:proofErr w:type="gramStart"/>
             <w:r>
               <w:rPr>
                 <w:rFonts w:ascii="TimesNewRomanPSMT" w:eastAsiaTheme="minorHAnsi" w:hAnsi="TimesNewRomanPSMT" w:cs="TimesNewRomanPSMT"/>
@@ -10193,6 +10733,7 @@
               </w:rPr>
               <w:t xml:space="preserve"> date</w:t>
             </w:r>
+            <w:proofErr w:type="gramEnd"/>
           </w:p>
         </w:tc>
         <w:tc>
@@ -10351,7 +10892,15 @@
                 <w:rFonts w:ascii="TimesNewRomanPSMT" w:eastAsiaTheme="minorHAnsi" w:hAnsi="TimesNewRomanPSMT" w:cs="TimesNewRomanPSMT"/>
                 <w:kern w:val="0"/>
               </w:rPr>
-              <w:t xml:space="preserve">Server return </w:t>
+              <w:t xml:space="preserve">Server </w:t>
+            </w:r>
+            <w:proofErr w:type="gramStart"/>
+            <w:r>
+              <w:rPr>
+                <w:rFonts w:ascii="TimesNewRomanPSMT" w:eastAsiaTheme="minorHAnsi" w:hAnsi="TimesNewRomanPSMT" w:cs="TimesNewRomanPSMT"/>
+                <w:kern w:val="0"/>
+              </w:rPr>
+              <w:t xml:space="preserve">return </w:t>
             </w:r>
             <w:r>
               <w:t xml:space="preserve"> </w:t>
@@ -10361,7 +10910,15 @@
                 <w:rFonts w:ascii="TimesNewRomanPSMT" w:eastAsiaTheme="minorHAnsi" w:hAnsi="TimesNewRomanPSMT" w:cs="TimesNewRomanPSMT"/>
                 <w:kern w:val="0"/>
               </w:rPr>
-              <w:t xml:space="preserve">error message </w:t>
+              <w:t>error</w:t>
+            </w:r>
+            <w:proofErr w:type="gramEnd"/>
+            <w:r>
+              <w:rPr>
+                <w:rFonts w:ascii="TimesNewRomanPSMT" w:eastAsiaTheme="minorHAnsi" w:hAnsi="TimesNewRomanPSMT" w:cs="TimesNewRomanPSMT"/>
+                <w:kern w:val="0"/>
+              </w:rPr>
+              <w:t xml:space="preserve"> message </w:t>
             </w:r>
             <w:r>
               <w:rPr>
@@ -10567,7 +11124,21 @@
               <w:rPr>
                 <w:rFonts w:ascii="TimesNewRomanPSMT" w:hAnsi="TimesNewRomanPSMT" w:cs="TimesNewRomanPSMT"/>
               </w:rPr>
-              <w:t xml:space="preserve">Retrieve a history run using correct start date and end  date with corresponding description </w:t>
+              <w:t xml:space="preserve">Retrieve a history run using correct start date and </w:t>
+            </w:r>
+            <w:proofErr w:type="gramStart"/>
+            <w:r>
+              <w:rPr>
+                <w:rFonts w:ascii="TimesNewRomanPSMT" w:hAnsi="TimesNewRomanPSMT" w:cs="TimesNewRomanPSMT"/>
+              </w:rPr>
+              <w:t>end  date</w:t>
+            </w:r>
+            <w:proofErr w:type="gramEnd"/>
+            <w:r>
+              <w:rPr>
+                <w:rFonts w:ascii="TimesNewRomanPSMT" w:hAnsi="TimesNewRomanPSMT" w:cs="TimesNewRomanPSMT"/>
+              </w:rPr>
+              <w:t xml:space="preserve"> with corresponding description </w:t>
             </w:r>
           </w:p>
         </w:tc>
@@ -10691,7 +11262,21 @@
               <w:rPr>
                 <w:rFonts w:ascii="TimesNewRomanPSMT" w:hAnsi="TimesNewRomanPSMT" w:cs="TimesNewRomanPSMT"/>
               </w:rPr>
-              <w:t xml:space="preserve">Retrieve a history run using correct start date and end  date with </w:t>
+              <w:t xml:space="preserve">Retrieve a history run using correct start date and </w:t>
+            </w:r>
+            <w:proofErr w:type="gramStart"/>
+            <w:r>
+              <w:rPr>
+                <w:rFonts w:ascii="TimesNewRomanPSMT" w:hAnsi="TimesNewRomanPSMT" w:cs="TimesNewRomanPSMT"/>
+              </w:rPr>
+              <w:t>end  date</w:t>
+            </w:r>
+            <w:proofErr w:type="gramEnd"/>
+            <w:r>
+              <w:rPr>
+                <w:rFonts w:ascii="TimesNewRomanPSMT" w:hAnsi="TimesNewRomanPSMT" w:cs="TimesNewRomanPSMT"/>
+              </w:rPr>
+              <w:t xml:space="preserve"> with </w:t>
             </w:r>
             <w:r>
               <w:t xml:space="preserve"> </w:t>
@@ -11687,7 +12272,23 @@
                 <w:rFonts w:ascii="TimesNewRomanPSMT" w:eastAsiaTheme="minorHAnsi" w:hAnsi="TimesNewRomanPSMT" w:cs="TimesNewRomanPSMT"/>
                 <w:kern w:val="0"/>
               </w:rPr>
-              <w:t xml:space="preserve">Mouse click on filter button (Selected start date is Feb 27 2017, end date is </w:t>
+              <w:t xml:space="preserve">Mouse click on filter button (Selected start date is Feb </w:t>
+            </w:r>
+            <w:proofErr w:type="gramStart"/>
+            <w:r>
+              <w:rPr>
+                <w:rFonts w:ascii="TimesNewRomanPSMT" w:eastAsiaTheme="minorHAnsi" w:hAnsi="TimesNewRomanPSMT" w:cs="TimesNewRomanPSMT"/>
+                <w:kern w:val="0"/>
+              </w:rPr>
+              <w:t>27</w:t>
+            </w:r>
+            <w:proofErr w:type="gramEnd"/>
+            <w:r>
+              <w:rPr>
+                <w:rFonts w:ascii="TimesNewRomanPSMT" w:eastAsiaTheme="minorHAnsi" w:hAnsi="TimesNewRomanPSMT" w:cs="TimesNewRomanPSMT"/>
+                <w:kern w:val="0"/>
+              </w:rPr>
+              <w:t xml:space="preserve"> 2017, end date is </w:t>
             </w:r>
             <w:r>
               <w:t xml:space="preserve"> </w:t>
@@ -11953,7 +12554,23 @@
                 <w:rFonts w:ascii="TimesNewRomanPSMT" w:eastAsiaTheme="minorHAnsi" w:hAnsi="TimesNewRomanPSMT" w:cs="TimesNewRomanPSMT"/>
                 <w:kern w:val="0"/>
               </w:rPr>
-              <w:t>Mouse click on filter button (Selected start date is Mar 5 2017, end date is Feb 27 2017)</w:t>
+              <w:t xml:space="preserve">Mouse click on filter button (Selected start date is Mar </w:t>
+            </w:r>
+            <w:proofErr w:type="gramStart"/>
+            <w:r>
+              <w:rPr>
+                <w:rFonts w:ascii="TimesNewRomanPSMT" w:eastAsiaTheme="minorHAnsi" w:hAnsi="TimesNewRomanPSMT" w:cs="TimesNewRomanPSMT"/>
+                <w:kern w:val="0"/>
+              </w:rPr>
+              <w:t>5</w:t>
+            </w:r>
+            <w:proofErr w:type="gramEnd"/>
+            <w:r>
+              <w:rPr>
+                <w:rFonts w:ascii="TimesNewRomanPSMT" w:eastAsiaTheme="minorHAnsi" w:hAnsi="TimesNewRomanPSMT" w:cs="TimesNewRomanPSMT"/>
+                <w:kern w:val="0"/>
+              </w:rPr>
+              <w:t xml:space="preserve"> 2017, end date is Feb 27 2017)</w:t>
             </w:r>
           </w:p>
         </w:tc>
@@ -12088,7 +12705,23 @@
                 <w:rFonts w:ascii="TimesNewRomanPSMT" w:eastAsiaTheme="minorHAnsi" w:hAnsi="TimesNewRomanPSMT" w:cs="TimesNewRomanPSMT"/>
                 <w:kern w:val="0"/>
               </w:rPr>
-              <w:t>Mouse click on filter button (Selected start date is Feb 27 2017)</w:t>
+              <w:t xml:space="preserve">Mouse click on filter button (Selected start date is Feb </w:t>
+            </w:r>
+            <w:proofErr w:type="gramStart"/>
+            <w:r>
+              <w:rPr>
+                <w:rFonts w:ascii="TimesNewRomanPSMT" w:eastAsiaTheme="minorHAnsi" w:hAnsi="TimesNewRomanPSMT" w:cs="TimesNewRomanPSMT"/>
+                <w:kern w:val="0"/>
+              </w:rPr>
+              <w:t>27</w:t>
+            </w:r>
+            <w:proofErr w:type="gramEnd"/>
+            <w:r>
+              <w:rPr>
+                <w:rFonts w:ascii="TimesNewRomanPSMT" w:eastAsiaTheme="minorHAnsi" w:hAnsi="TimesNewRomanPSMT" w:cs="TimesNewRomanPSMT"/>
+                <w:kern w:val="0"/>
+              </w:rPr>
+              <w:t xml:space="preserve"> 2017)</w:t>
             </w:r>
           </w:p>
         </w:tc>
@@ -12213,7 +12846,23 @@
                 <w:rFonts w:ascii="TimesNewRomanPSMT" w:eastAsiaTheme="minorHAnsi" w:hAnsi="TimesNewRomanPSMT" w:cs="TimesNewRomanPSMT"/>
                 <w:kern w:val="0"/>
               </w:rPr>
-              <w:t>Mouse click on filter button (Selected end date is Feb 29 2017)</w:t>
+              <w:t xml:space="preserve">Mouse click on filter button (Selected end date is Feb </w:t>
+            </w:r>
+            <w:proofErr w:type="gramStart"/>
+            <w:r>
+              <w:rPr>
+                <w:rFonts w:ascii="TimesNewRomanPSMT" w:eastAsiaTheme="minorHAnsi" w:hAnsi="TimesNewRomanPSMT" w:cs="TimesNewRomanPSMT"/>
+                <w:kern w:val="0"/>
+              </w:rPr>
+              <w:t>29</w:t>
+            </w:r>
+            <w:proofErr w:type="gramEnd"/>
+            <w:r>
+              <w:rPr>
+                <w:rFonts w:ascii="TimesNewRomanPSMT" w:eastAsiaTheme="minorHAnsi" w:hAnsi="TimesNewRomanPSMT" w:cs="TimesNewRomanPSMT"/>
+                <w:kern w:val="0"/>
+              </w:rPr>
+              <w:t xml:space="preserve"> 2017)</w:t>
             </w:r>
           </w:p>
         </w:tc>
@@ -12369,7 +13018,23 @@
                 <w:rFonts w:ascii="TimesNewRomanPSMT" w:eastAsiaTheme="minorHAnsi" w:hAnsi="TimesNewRomanPSMT" w:cs="TimesNewRomanPSMT"/>
                 <w:kern w:val="0"/>
               </w:rPr>
-              <w:t>All matched  history runs are displayed on the screen</w:t>
+              <w:t xml:space="preserve">All </w:t>
+            </w:r>
+            <w:proofErr w:type="gramStart"/>
+            <w:r>
+              <w:rPr>
+                <w:rFonts w:ascii="TimesNewRomanPSMT" w:eastAsiaTheme="minorHAnsi" w:hAnsi="TimesNewRomanPSMT" w:cs="TimesNewRomanPSMT"/>
+                <w:kern w:val="0"/>
+              </w:rPr>
+              <w:t>matched  history</w:t>
+            </w:r>
+            <w:proofErr w:type="gramEnd"/>
+            <w:r>
+              <w:rPr>
+                <w:rFonts w:ascii="TimesNewRomanPSMT" w:eastAsiaTheme="minorHAnsi" w:hAnsi="TimesNewRomanPSMT" w:cs="TimesNewRomanPSMT"/>
+                <w:kern w:val="0"/>
+              </w:rPr>
+              <w:t xml:space="preserve"> runs are displayed on the screen</w:t>
             </w:r>
           </w:p>
         </w:tc>
@@ -12478,7 +13143,23 @@
                 <w:kern w:val="0"/>
               </w:rPr>
               <w:lastRenderedPageBreak/>
-              <w:t xml:space="preserve">Mouse click on filter button (Selected start date is Feb 27 2017, end date is </w:t>
+              <w:t xml:space="preserve">Mouse click on filter button (Selected start date is Feb </w:t>
+            </w:r>
+            <w:proofErr w:type="gramStart"/>
+            <w:r>
+              <w:rPr>
+                <w:rFonts w:ascii="TimesNewRomanPSMT" w:eastAsiaTheme="minorHAnsi" w:hAnsi="TimesNewRomanPSMT" w:cs="TimesNewRomanPSMT"/>
+                <w:kern w:val="0"/>
+              </w:rPr>
+              <w:t>27</w:t>
+            </w:r>
+            <w:proofErr w:type="gramEnd"/>
+            <w:r>
+              <w:rPr>
+                <w:rFonts w:ascii="TimesNewRomanPSMT" w:eastAsiaTheme="minorHAnsi" w:hAnsi="TimesNewRomanPSMT" w:cs="TimesNewRomanPSMT"/>
+                <w:kern w:val="0"/>
+              </w:rPr>
+              <w:t xml:space="preserve"> 2017, end date is </w:t>
             </w:r>
             <w:r>
               <w:t xml:space="preserve"> </w:t>
@@ -12527,7 +13208,23 @@
                 <w:kern w:val="0"/>
               </w:rPr>
               <w:lastRenderedPageBreak/>
-              <w:t>All matched  history runs are displayed on the screen</w:t>
+              <w:t xml:space="preserve">All </w:t>
+            </w:r>
+            <w:proofErr w:type="gramStart"/>
+            <w:r>
+              <w:rPr>
+                <w:rFonts w:ascii="TimesNewRomanPSMT" w:eastAsiaTheme="minorHAnsi" w:hAnsi="TimesNewRomanPSMT" w:cs="TimesNewRomanPSMT"/>
+                <w:kern w:val="0"/>
+              </w:rPr>
+              <w:t>matched  history</w:t>
+            </w:r>
+            <w:proofErr w:type="gramEnd"/>
+            <w:r>
+              <w:rPr>
+                <w:rFonts w:ascii="TimesNewRomanPSMT" w:eastAsiaTheme="minorHAnsi" w:hAnsi="TimesNewRomanPSMT" w:cs="TimesNewRomanPSMT"/>
+                <w:kern w:val="0"/>
+              </w:rPr>
+              <w:t xml:space="preserve"> runs are displayed on the screen</w:t>
             </w:r>
           </w:p>
         </w:tc>
@@ -12630,7 +13327,15 @@
                 <w:rFonts w:ascii="TimesNewRomanPSMT" w:eastAsiaTheme="minorHAnsi" w:hAnsi="TimesNewRomanPSMT" w:cs="TimesNewRomanPSMT"/>
                 <w:kern w:val="0"/>
               </w:rPr>
-              <w:t xml:space="preserve">Mouse click on filter button (Selected start date is Feb 27 2017, end date is </w:t>
+              <w:t xml:space="preserve">Mouse click on filter button (Selected start date is Feb 27 2017, end date </w:t>
+            </w:r>
+            <w:proofErr w:type="gramStart"/>
+            <w:r>
+              <w:rPr>
+                <w:rFonts w:ascii="TimesNewRomanPSMT" w:eastAsiaTheme="minorHAnsi" w:hAnsi="TimesNewRomanPSMT" w:cs="TimesNewRomanPSMT"/>
+                <w:kern w:val="0"/>
+              </w:rPr>
+              <w:t xml:space="preserve">is </w:t>
             </w:r>
             <w:r>
               <w:t xml:space="preserve"> </w:t>
@@ -12640,7 +13345,15 @@
                 <w:rFonts w:ascii="TimesNewRomanPSMT" w:eastAsiaTheme="minorHAnsi" w:hAnsi="TimesNewRomanPSMT" w:cs="TimesNewRomanPSMT"/>
                 <w:kern w:val="0"/>
               </w:rPr>
-              <w:t>Mar 4 2017) and input description</w:t>
+              <w:t>Mar</w:t>
+            </w:r>
+            <w:proofErr w:type="gramEnd"/>
+            <w:r>
+              <w:rPr>
+                <w:rFonts w:ascii="TimesNewRomanPSMT" w:eastAsiaTheme="minorHAnsi" w:hAnsi="TimesNewRomanPSMT" w:cs="TimesNewRomanPSMT"/>
+                <w:kern w:val="0"/>
+              </w:rPr>
+              <w:t xml:space="preserve"> 4 2017) and input description</w:t>
             </w:r>
           </w:p>
         </w:tc>
@@ -13505,7 +14218,21 @@
               <w:rPr>
                 <w:rFonts w:ascii="TimesNewRomanPSMT" w:eastAsiaTheme="minorHAnsi" w:hAnsi="TimesNewRomanPSMT" w:cs="TimesNewRomanPSMT"/>
               </w:rPr>
-              <w:t>Choose the  constrained3 algorithm and user click the run button</w:t>
+              <w:t xml:space="preserve">Choose </w:t>
+            </w:r>
+            <w:proofErr w:type="gramStart"/>
+            <w:r>
+              <w:rPr>
+                <w:rFonts w:ascii="TimesNewRomanPSMT" w:eastAsiaTheme="minorHAnsi" w:hAnsi="TimesNewRomanPSMT" w:cs="TimesNewRomanPSMT"/>
+              </w:rPr>
+              <w:t>the  constrained</w:t>
+            </w:r>
+            <w:proofErr w:type="gramEnd"/>
+            <w:r>
+              <w:rPr>
+                <w:rFonts w:ascii="TimesNewRomanPSMT" w:eastAsiaTheme="minorHAnsi" w:hAnsi="TimesNewRomanPSMT" w:cs="TimesNewRomanPSMT"/>
+              </w:rPr>
+              <w:t>3 algorithm and user click the run button</w:t>
             </w:r>
           </w:p>
         </w:tc>
@@ -13626,7 +14353,21 @@
               <w:rPr>
                 <w:rFonts w:ascii="TimesNewRomanPSMT" w:eastAsiaTheme="minorHAnsi" w:hAnsi="TimesNewRomanPSMT" w:cs="TimesNewRomanPSMT"/>
               </w:rPr>
-              <w:t>Choose the  constrained3 algorithm and user click the run button</w:t>
+              <w:t xml:space="preserve">Choose </w:t>
+            </w:r>
+            <w:proofErr w:type="gramStart"/>
+            <w:r>
+              <w:rPr>
+                <w:rFonts w:ascii="TimesNewRomanPSMT" w:eastAsiaTheme="minorHAnsi" w:hAnsi="TimesNewRomanPSMT" w:cs="TimesNewRomanPSMT"/>
+              </w:rPr>
+              <w:t>the  constrained</w:t>
+            </w:r>
+            <w:proofErr w:type="gramEnd"/>
+            <w:r>
+              <w:rPr>
+                <w:rFonts w:ascii="TimesNewRomanPSMT" w:eastAsiaTheme="minorHAnsi" w:hAnsi="TimesNewRomanPSMT" w:cs="TimesNewRomanPSMT"/>
+              </w:rPr>
+              <w:t>3 algorithm and user click the run button</w:t>
             </w:r>
           </w:p>
         </w:tc>
@@ -13748,7 +14489,21 @@
               <w:rPr>
                 <w:rFonts w:ascii="TimesNewRomanPSMT" w:eastAsiaTheme="minorHAnsi" w:hAnsi="TimesNewRomanPSMT" w:cs="TimesNewRomanPSMT"/>
               </w:rPr>
-              <w:t>Choose the  constrained4 algorithm and user click the run button</w:t>
+              <w:t xml:space="preserve">Choose </w:t>
+            </w:r>
+            <w:proofErr w:type="gramStart"/>
+            <w:r>
+              <w:rPr>
+                <w:rFonts w:ascii="TimesNewRomanPSMT" w:eastAsiaTheme="minorHAnsi" w:hAnsi="TimesNewRomanPSMT" w:cs="TimesNewRomanPSMT"/>
+              </w:rPr>
+              <w:t>the  constrained</w:t>
+            </w:r>
+            <w:proofErr w:type="gramEnd"/>
+            <w:r>
+              <w:rPr>
+                <w:rFonts w:ascii="TimesNewRomanPSMT" w:eastAsiaTheme="minorHAnsi" w:hAnsi="TimesNewRomanPSMT" w:cs="TimesNewRomanPSMT"/>
+              </w:rPr>
+              <w:t>4 algorithm and user click the run button</w:t>
             </w:r>
           </w:p>
         </w:tc>
@@ -13869,7 +14624,21 @@
               <w:rPr>
                 <w:rFonts w:ascii="TimesNewRomanPSMT" w:eastAsiaTheme="minorHAnsi" w:hAnsi="TimesNewRomanPSMT" w:cs="TimesNewRomanPSMT"/>
               </w:rPr>
-              <w:t>Choose the  constrained4 algorithm and user click the run button</w:t>
+              <w:t xml:space="preserve">Choose </w:t>
+            </w:r>
+            <w:proofErr w:type="gramStart"/>
+            <w:r>
+              <w:rPr>
+                <w:rFonts w:ascii="TimesNewRomanPSMT" w:eastAsiaTheme="minorHAnsi" w:hAnsi="TimesNewRomanPSMT" w:cs="TimesNewRomanPSMT"/>
+              </w:rPr>
+              <w:t>the  constrained</w:t>
+            </w:r>
+            <w:proofErr w:type="gramEnd"/>
+            <w:r>
+              <w:rPr>
+                <w:rFonts w:ascii="TimesNewRomanPSMT" w:eastAsiaTheme="minorHAnsi" w:hAnsi="TimesNewRomanPSMT" w:cs="TimesNewRomanPSMT"/>
+              </w:rPr>
+              <w:t>4 algorithm and user click the run button</w:t>
             </w:r>
           </w:p>
         </w:tc>
@@ -13930,134 +14699,15 @@
                 <w:kern w:val="0"/>
               </w:rPr>
               <w:t xml:space="preserve">Prompt error message </w:t>
-            </w:r>
-          </w:p>
-        </w:tc>
-      </w:tr>
-      <w:tr>
-        <w:trPr>
-          <w:cnfStyle w:val="000000100000" w:firstRow="0" w:lastRow="0" w:firstColumn="0" w:lastColumn="0" w:oddVBand="0" w:evenVBand="0" w:oddHBand="1" w:evenHBand="0" w:firstRowFirstColumn="0" w:firstRowLastColumn="0" w:lastRowFirstColumn="0" w:lastRowLastColumn="0"/>
-          <w:trHeight w:val="584"/>
-        </w:trPr>
-        <w:tc>
-          <w:tcPr>
-            <w:cnfStyle w:val="001000000000" w:firstRow="0" w:lastRow="0" w:firstColumn="1" w:lastColumn="0" w:oddVBand="0" w:evenVBand="0" w:oddHBand="0" w:evenHBand="0" w:firstRowFirstColumn="0" w:firstRowLastColumn="0" w:lastRowFirstColumn="0" w:lastRowLastColumn="0"/>
-            <w:tcW w:w="1255" w:type="dxa"/>
-            <w:tcBorders>
-              <w:top w:val="single" w:sz="4" w:space="0" w:color="BFBFBF" w:themeColor="background1" w:themeShade="BF"/>
-              <w:left w:val="single" w:sz="4" w:space="0" w:color="BFBFBF" w:themeColor="background1" w:themeShade="BF"/>
-              <w:bottom w:val="single" w:sz="4" w:space="0" w:color="BFBFBF" w:themeColor="background1" w:themeShade="BF"/>
-              <w:right w:val="single" w:sz="4" w:space="0" w:color="BFBFBF" w:themeColor="background1" w:themeShade="BF"/>
-            </w:tcBorders>
-          </w:tcPr>
-          <w:p>
-            <w:pPr>
-              <w:widowControl/>
-              <w:spacing w:before="100" w:beforeAutospacing="1" w:after="100" w:afterAutospacing="1"/>
-              <w:jc w:val="left"/>
-              <w:rPr>
-                <w:rFonts w:ascii="TimesNewRomanPSMT" w:eastAsiaTheme="minorHAnsi" w:hAnsi="TimesNewRomanPSMT" w:cs="TimesNewRomanPSMT"/>
-                <w:kern w:val="0"/>
-              </w:rPr>
-            </w:pPr>
-            <w:r>
-              <w:rPr>
-                <w:rFonts w:ascii="TimesNewRomanPSMT" w:eastAsiaTheme="minorHAnsi" w:hAnsi="TimesNewRomanPSMT" w:cs="TimesNewRomanPSMT"/>
-                <w:kern w:val="0"/>
-              </w:rPr>
-              <w:t>9</w:t>
-            </w:r>
-          </w:p>
-        </w:tc>
-        <w:tc>
-          <w:tcPr>
-            <w:tcW w:w="1980" w:type="dxa"/>
-            <w:tcBorders>
-              <w:top w:val="single" w:sz="4" w:space="0" w:color="BFBFBF" w:themeColor="background1" w:themeShade="BF"/>
-              <w:left w:val="single" w:sz="4" w:space="0" w:color="BFBFBF" w:themeColor="background1" w:themeShade="BF"/>
-              <w:bottom w:val="single" w:sz="4" w:space="0" w:color="BFBFBF" w:themeColor="background1" w:themeShade="BF"/>
-              <w:right w:val="single" w:sz="4" w:space="0" w:color="BFBFBF" w:themeColor="background1" w:themeShade="BF"/>
-            </w:tcBorders>
-          </w:tcPr>
-          <w:p>
-            <w:pPr>
-              <w:pStyle w:val="NormalWeb"/>
-              <w:cnfStyle w:val="000000100000" w:firstRow="0" w:lastRow="0" w:firstColumn="0" w:lastColumn="0" w:oddVBand="0" w:evenVBand="0" w:oddHBand="1" w:evenHBand="0" w:firstRowFirstColumn="0" w:firstRowLastColumn="0" w:lastRowFirstColumn="0" w:lastRowLastColumn="0"/>
-              <w:rPr>
-                <w:rFonts w:ascii="TimesNewRomanPSMT" w:eastAsiaTheme="minorHAnsi" w:hAnsi="TimesNewRomanPSMT" w:cs="TimesNewRomanPSMT"/>
-              </w:rPr>
-            </w:pPr>
-            <w:r>
-              <w:rPr>
-                <w:rFonts w:ascii="TimesNewRomanPSMT" w:eastAsiaTheme="minorHAnsi" w:hAnsi="TimesNewRomanPSMT" w:cs="TimesNewRomanPSMT"/>
-              </w:rPr>
-              <w:t>Choose the  constrained4 algorithm and user click the run button</w:t>
-            </w:r>
-          </w:p>
-        </w:tc>
-        <w:tc>
-          <w:tcPr>
-            <w:tcW w:w="2610" w:type="dxa"/>
-            <w:tcBorders>
-              <w:top w:val="single" w:sz="4" w:space="0" w:color="BFBFBF" w:themeColor="background1" w:themeShade="BF"/>
-              <w:left w:val="single" w:sz="4" w:space="0" w:color="BFBFBF" w:themeColor="background1" w:themeShade="BF"/>
-              <w:bottom w:val="single" w:sz="4" w:space="0" w:color="BFBFBF" w:themeColor="background1" w:themeShade="BF"/>
-              <w:right w:val="single" w:sz="4" w:space="0" w:color="BFBFBF" w:themeColor="background1" w:themeShade="BF"/>
-            </w:tcBorders>
-          </w:tcPr>
-          <w:p>
-            <w:pPr>
-              <w:widowControl/>
-              <w:spacing w:before="100" w:beforeAutospacing="1" w:after="100" w:afterAutospacing="1"/>
-              <w:jc w:val="left"/>
-              <w:cnfStyle w:val="000000100000" w:firstRow="0" w:lastRow="0" w:firstColumn="0" w:lastColumn="0" w:oddVBand="0" w:evenVBand="0" w:oddHBand="1" w:evenHBand="0" w:firstRowFirstColumn="0" w:firstRowLastColumn="0" w:lastRowFirstColumn="0" w:lastRowLastColumn="0"/>
-              <w:rPr>
-                <w:rFonts w:ascii="TimesNewRomanPSMT" w:eastAsiaTheme="minorHAnsi" w:hAnsi="TimesNewRomanPSMT" w:cs="TimesNewRomanPSMT"/>
-                <w:kern w:val="0"/>
-              </w:rPr>
-            </w:pPr>
-            <w:r>
-              <w:rPr>
-                <w:rFonts w:ascii="TimesNewRomanPSMT" w:eastAsiaTheme="minorHAnsi" w:hAnsi="TimesNewRomanPSMT" w:cs="TimesNewRomanPSMT"/>
-                <w:kern w:val="0"/>
-              </w:rPr>
-              <w:t xml:space="preserve">Environment configuration file whose content is in incorrect format </w:t>
-            </w:r>
-          </w:p>
-        </w:tc>
-        <w:tc>
-          <w:tcPr>
-            <w:tcW w:w="2430" w:type="dxa"/>
-            <w:tcBorders>
-              <w:top w:val="single" w:sz="4" w:space="0" w:color="BFBFBF" w:themeColor="background1" w:themeShade="BF"/>
-              <w:left w:val="single" w:sz="4" w:space="0" w:color="BFBFBF" w:themeColor="background1" w:themeShade="BF"/>
-              <w:bottom w:val="single" w:sz="4" w:space="0" w:color="BFBFBF" w:themeColor="background1" w:themeShade="BF"/>
-              <w:right w:val="single" w:sz="4" w:space="0" w:color="BFBFBF" w:themeColor="background1" w:themeShade="BF"/>
-            </w:tcBorders>
-          </w:tcPr>
-          <w:p>
-            <w:pPr>
-              <w:widowControl/>
-              <w:spacing w:before="100" w:beforeAutospacing="1" w:after="100" w:afterAutospacing="1"/>
-              <w:jc w:val="left"/>
-              <w:cnfStyle w:val="000000100000" w:firstRow="0" w:lastRow="0" w:firstColumn="0" w:lastColumn="0" w:oddVBand="0" w:evenVBand="0" w:oddHBand="1" w:evenHBand="0" w:firstRowFirstColumn="0" w:firstRowLastColumn="0" w:lastRowFirstColumn="0" w:lastRowLastColumn="0"/>
-              <w:rPr>
-                <w:rFonts w:ascii="TimesNewRomanPSMT" w:eastAsiaTheme="minorHAnsi" w:hAnsi="TimesNewRomanPSMT" w:cs="TimesNewRomanPSMT"/>
-                <w:kern w:val="0"/>
-              </w:rPr>
-            </w:pPr>
-            <w:r>
-              <w:rPr>
-                <w:rFonts w:ascii="TimesNewRomanPSMT" w:eastAsiaTheme="minorHAnsi" w:hAnsi="TimesNewRomanPSMT" w:cs="TimesNewRomanPSMT"/>
-                <w:kern w:val="0"/>
-              </w:rPr>
-              <w:t>Prompt data format is wrong</w:t>
             </w:r>
           </w:p>
         </w:tc>
       </w:tr>
     </w:tbl>
-    <w:p/>
+    <w:p>
+      <w:bookmarkStart w:id="13" w:name="_GoBack"/>
+      <w:bookmarkEnd w:id="13"/>
+    </w:p>
     <w:p/>
     <w:p/>
     <w:p/>
@@ -14343,21 +14993,14 @@
               <w:rPr>
                 <w:rFonts w:ascii="Cambria Math" w:eastAsia="Cambria Math" w:hAnsi="Cambria Math" w:cs="Cambria Math"/>
               </w:rPr>
+              <w:t xml:space="preserve"> where n is the number of open spaces in that region</w:t>
+            </w:r>
+            <w:r>
+              <w:rPr>
+                <w:rFonts w:ascii="TimesNewRomanPSMT" w:eastAsiaTheme="minorHAnsi" w:hAnsi="TimesNewRomanPSMT" w:cs="TimesNewRomanPSMT"/>
+              </w:rPr>
               <w:t xml:space="preserve"> </w:t>
             </w:r>
-            <w:r>
-              <w:rPr>
-                <w:rFonts w:ascii="Cambria Math" w:eastAsia="Cambria Math" w:hAnsi="Cambria Math" w:cs="Cambria Math"/>
-              </w:rPr>
-              <w:lastRenderedPageBreak/>
-              <w:t>where n is the number of open spaces in that region</w:t>
-            </w:r>
-            <w:r>
-              <w:rPr>
-                <w:rFonts w:ascii="TimesNewRomanPSMT" w:eastAsiaTheme="minorHAnsi" w:hAnsi="TimesNewRomanPSMT" w:cs="TimesNewRomanPSMT"/>
-              </w:rPr>
-              <w:t xml:space="preserve"> </w:t>
-            </w:r>
           </w:p>
         </w:tc>
         <w:tc>
@@ -14387,7 +15030,6 @@
                 <w:rFonts w:ascii="TimesNewRomanPSMT" w:eastAsiaTheme="minorHAnsi" w:hAnsi="TimesNewRomanPSMT" w:cs="TimesNewRomanPSMT"/>
                 <w:kern w:val="0"/>
               </w:rPr>
-              <w:lastRenderedPageBreak/>
               <w:t>Mouse click on the open spaces</w:t>
             </w:r>
           </w:p>
@@ -14530,8 +15172,8 @@
                 <w:kern w:val="0"/>
               </w:rPr>
             </w:pPr>
-            <w:bookmarkStart w:id="13" w:name="OLE_LINK1"/>
-            <w:bookmarkStart w:id="14" w:name="OLE_LINK2"/>
+            <w:bookmarkStart w:id="14" w:name="OLE_LINK1"/>
+            <w:bookmarkStart w:id="15" w:name="OLE_LINK2"/>
             <w:r>
               <w:rPr>
                 <w:rFonts w:ascii="TimesNewRomanPSMT" w:eastAsiaTheme="minorHAnsi" w:hAnsi="TimesNewRomanPSMT" w:cs="TimesNewRomanPSMT"/>
@@ -14539,8 +15181,8 @@
               </w:rPr>
               <w:t>Mouse click on the open spaces</w:t>
             </w:r>
-            <w:bookmarkEnd w:id="13"/>
             <w:bookmarkEnd w:id="14"/>
+            <w:bookmarkEnd w:id="15"/>
           </w:p>
         </w:tc>
         <w:tc>
@@ -14772,13 +15414,27 @@
                 <w:rFonts w:ascii="TimesNewRomanPSMT" w:eastAsiaTheme="minorHAnsi" w:hAnsi="TimesNewRomanPSMT" w:cs="TimesNewRomanPSMT"/>
               </w:rPr>
             </w:pPr>
-            <w:bookmarkStart w:id="15" w:name="OLE_LINK5"/>
-            <w:bookmarkStart w:id="16" w:name="OLE_LINK6"/>
-            <w:r>
-              <w:rPr>
-                <w:rFonts w:ascii="TimesNewRomanPSMT" w:eastAsiaTheme="minorHAnsi" w:hAnsi="TimesNewRomanPSMT" w:cs="TimesNewRomanPSMT"/>
-              </w:rPr>
-              <w:t>Run this algorithm ,when an agent choose its</w:t>
+            <w:bookmarkStart w:id="16" w:name="OLE_LINK5"/>
+            <w:bookmarkStart w:id="17" w:name="OLE_LINK6"/>
+            <w:r>
+              <w:rPr>
+                <w:rFonts w:ascii="TimesNewRomanPSMT" w:eastAsiaTheme="minorHAnsi" w:hAnsi="TimesNewRomanPSMT" w:cs="TimesNewRomanPSMT"/>
+              </w:rPr>
+              <w:t xml:space="preserve">Run this </w:t>
+            </w:r>
+            <w:proofErr w:type="gramStart"/>
+            <w:r>
+              <w:rPr>
+                <w:rFonts w:ascii="TimesNewRomanPSMT" w:eastAsiaTheme="minorHAnsi" w:hAnsi="TimesNewRomanPSMT" w:cs="TimesNewRomanPSMT"/>
+              </w:rPr>
+              <w:t>algorithm ,when</w:t>
+            </w:r>
+            <w:proofErr w:type="gramEnd"/>
+            <w:r>
+              <w:rPr>
+                <w:rFonts w:ascii="TimesNewRomanPSMT" w:eastAsiaTheme="minorHAnsi" w:hAnsi="TimesNewRomanPSMT" w:cs="TimesNewRomanPSMT"/>
+              </w:rPr>
+              <w:t xml:space="preserve"> an agent choose its</w:t>
             </w:r>
             <w:r>
               <w:rPr>
@@ -14786,8 +15442,8 @@
               </w:rPr>
               <w:t xml:space="preserve"> target from the target list</w:t>
             </w:r>
-            <w:bookmarkEnd w:id="15"/>
             <w:bookmarkEnd w:id="16"/>
+            <w:bookmarkEnd w:id="17"/>
           </w:p>
         </w:tc>
         <w:tc>
@@ -14811,8 +15467,8 @@
                 <w:kern w:val="0"/>
               </w:rPr>
             </w:pPr>
-            <w:bookmarkStart w:id="17" w:name="OLE_LINK7"/>
-            <w:bookmarkStart w:id="18" w:name="OLE_LINK8"/>
+            <w:bookmarkStart w:id="18" w:name="OLE_LINK7"/>
+            <w:bookmarkStart w:id="19" w:name="OLE_LINK8"/>
             <w:r>
               <w:rPr>
                 <w:rFonts w:ascii="TimesNewRomanPSMT" w:eastAsiaTheme="minorHAnsi" w:hAnsi="TimesNewRomanPSMT" w:cs="TimesNewRomanPSMT"/>
@@ -14820,8 +15476,8 @@
               </w:rPr>
               <w:t>Click the button which will run one step</w:t>
             </w:r>
-            <w:bookmarkEnd w:id="17"/>
             <w:bookmarkEnd w:id="18"/>
+            <w:bookmarkEnd w:id="19"/>
           </w:p>
         </w:tc>
         <w:tc>
@@ -14845,8 +15501,8 @@
                 <w:kern w:val="0"/>
               </w:rPr>
             </w:pPr>
-            <w:bookmarkStart w:id="19" w:name="OLE_LINK3"/>
-            <w:bookmarkStart w:id="20" w:name="OLE_LINK4"/>
+            <w:bookmarkStart w:id="20" w:name="OLE_LINK3"/>
+            <w:bookmarkStart w:id="21" w:name="OLE_LINK4"/>
             <w:r>
               <w:rPr>
                 <w:rFonts w:ascii="TimesNewRomanPSMT" w:eastAsiaTheme="minorHAnsi" w:hAnsi="TimesNewRomanPSMT" w:cs="TimesNewRomanPSMT"/>
@@ -14854,15 +15510,24 @@
               </w:rPr>
               <w:t xml:space="preserve">The agent </w:t>
             </w:r>
-            <w:r>
-              <w:rPr>
-                <w:rFonts w:ascii="TimesNewRomanPSMT" w:eastAsiaTheme="minorHAnsi" w:hAnsi="TimesNewRomanPSMT" w:cs="TimesNewRomanPSMT"/>
-                <w:kern w:val="0"/>
-              </w:rPr>
-              <w:t>choose the node that has the longest path from the current position of the agent</w:t>
-            </w:r>
-            <w:bookmarkEnd w:id="19"/>
+            <w:proofErr w:type="gramStart"/>
+            <w:r>
+              <w:rPr>
+                <w:rFonts w:ascii="TimesNewRomanPSMT" w:eastAsiaTheme="minorHAnsi" w:hAnsi="TimesNewRomanPSMT" w:cs="TimesNewRomanPSMT"/>
+                <w:kern w:val="0"/>
+              </w:rPr>
+              <w:t>choose</w:t>
+            </w:r>
+            <w:proofErr w:type="gramEnd"/>
+            <w:r>
+              <w:rPr>
+                <w:rFonts w:ascii="TimesNewRomanPSMT" w:eastAsiaTheme="minorHAnsi" w:hAnsi="TimesNewRomanPSMT" w:cs="TimesNewRomanPSMT"/>
+                <w:kern w:val="0"/>
+              </w:rPr>
+              <w:t xml:space="preserve"> the node that has the longest path from the current position of the agent</w:t>
+            </w:r>
             <w:bookmarkEnd w:id="20"/>
+            <w:bookmarkEnd w:id="21"/>
           </w:p>
         </w:tc>
       </w:tr>
@@ -14924,7 +15589,21 @@
               <w:rPr>
                 <w:rFonts w:ascii="TimesNewRomanPSMT" w:eastAsiaTheme="minorHAnsi" w:hAnsi="TimesNewRomanPSMT" w:cs="TimesNewRomanPSMT"/>
               </w:rPr>
-              <w:t>Run this algorithm ,when an agent choose its target from the target list</w:t>
+              <w:t xml:space="preserve">Run this </w:t>
+            </w:r>
+            <w:proofErr w:type="gramStart"/>
+            <w:r>
+              <w:rPr>
+                <w:rFonts w:ascii="TimesNewRomanPSMT" w:eastAsiaTheme="minorHAnsi" w:hAnsi="TimesNewRomanPSMT" w:cs="TimesNewRomanPSMT"/>
+              </w:rPr>
+              <w:t>algorithm ,when</w:t>
+            </w:r>
+            <w:proofErr w:type="gramEnd"/>
+            <w:r>
+              <w:rPr>
+                <w:rFonts w:ascii="TimesNewRomanPSMT" w:eastAsiaTheme="minorHAnsi" w:hAnsi="TimesNewRomanPSMT" w:cs="TimesNewRomanPSMT"/>
+              </w:rPr>
+              <w:t xml:space="preserve"> an agent choose its target from the target list</w:t>
             </w:r>
           </w:p>
         </w:tc>
@@ -14956,8 +15635,8 @@
               </w:rPr>
               <w:t xml:space="preserve">Click the button which will run </w:t>
             </w:r>
-            <w:bookmarkStart w:id="21" w:name="OLE_LINK16"/>
-            <w:bookmarkStart w:id="22" w:name="OLE_LINK19"/>
+            <w:bookmarkStart w:id="22" w:name="OLE_LINK16"/>
+            <w:bookmarkStart w:id="23" w:name="OLE_LINK19"/>
             <w:r>
               <w:rPr>
                 <w:rFonts w:ascii="TimesNewRomanPSMT" w:eastAsiaTheme="minorHAnsi" w:hAnsi="TimesNewRomanPSMT" w:cs="TimesNewRomanPSMT"/>
@@ -14965,8 +15644,8 @@
               </w:rPr>
               <w:t xml:space="preserve">multiple </w:t>
             </w:r>
-            <w:bookmarkEnd w:id="21"/>
             <w:bookmarkEnd w:id="22"/>
+            <w:bookmarkEnd w:id="23"/>
             <w:r>
               <w:rPr>
                 <w:rFonts w:ascii="TimesNewRomanPSMT" w:eastAsiaTheme="minorHAnsi" w:hAnsi="TimesNewRomanPSMT" w:cs="TimesNewRomanPSMT"/>
@@ -15004,12 +15683,21 @@
               </w:rPr>
               <w:t xml:space="preserve">The agent </w:t>
             </w:r>
-            <w:r>
-              <w:rPr>
-                <w:rFonts w:ascii="TimesNewRomanPSMT" w:eastAsiaTheme="minorHAnsi" w:hAnsi="TimesNewRomanPSMT" w:cs="TimesNewRomanPSMT"/>
-                <w:kern w:val="0"/>
-              </w:rPr>
-              <w:t>choose the node that has the longest path from the current position of the agent</w:t>
+            <w:proofErr w:type="gramStart"/>
+            <w:r>
+              <w:rPr>
+                <w:rFonts w:ascii="TimesNewRomanPSMT" w:eastAsiaTheme="minorHAnsi" w:hAnsi="TimesNewRomanPSMT" w:cs="TimesNewRomanPSMT"/>
+                <w:kern w:val="0"/>
+              </w:rPr>
+              <w:t>choose</w:t>
+            </w:r>
+            <w:proofErr w:type="gramEnd"/>
+            <w:r>
+              <w:rPr>
+                <w:rFonts w:ascii="TimesNewRomanPSMT" w:eastAsiaTheme="minorHAnsi" w:hAnsi="TimesNewRomanPSMT" w:cs="TimesNewRomanPSMT"/>
+                <w:kern w:val="0"/>
+              </w:rPr>
+              <w:t xml:space="preserve"> the node that has the longest path from the current position of the agent</w:t>
             </w:r>
           </w:p>
         </w:tc>
@@ -15066,44 +15754,52 @@
                 <w:rFonts w:ascii="TimesNewRomanPSMT" w:eastAsiaTheme="minorHAnsi" w:hAnsi="TimesNewRomanPSMT" w:cs="TimesNewRomanPSMT"/>
               </w:rPr>
             </w:pPr>
-            <w:bookmarkStart w:id="23" w:name="OLE_LINK12"/>
-            <w:bookmarkStart w:id="24" w:name="OLE_LINK13"/>
-            <w:bookmarkStart w:id="25" w:name="OLE_LINK9"/>
-            <w:bookmarkStart w:id="26" w:name="OLE_LINK10"/>
-            <w:bookmarkStart w:id="27" w:name="OLE_LINK11"/>
+            <w:bookmarkStart w:id="24" w:name="OLE_LINK12"/>
+            <w:bookmarkStart w:id="25" w:name="OLE_LINK13"/>
+            <w:bookmarkStart w:id="26" w:name="OLE_LINK9"/>
+            <w:bookmarkStart w:id="27" w:name="OLE_LINK10"/>
+            <w:bookmarkStart w:id="28" w:name="OLE_LINK11"/>
             <w:r>
               <w:rPr>
                 <w:rFonts w:ascii="TimesNewRomanPSMT" w:eastAsiaTheme="minorHAnsi" w:hAnsi="TimesNewRomanPSMT" w:cs="TimesNewRomanPSMT"/>
               </w:rPr>
               <w:t xml:space="preserve">Run this </w:t>
             </w:r>
-            <w:bookmarkStart w:id="28" w:name="OLE_LINK14"/>
-            <w:bookmarkStart w:id="29" w:name="OLE_LINK15"/>
+            <w:bookmarkStart w:id="29" w:name="OLE_LINK14"/>
+            <w:bookmarkStart w:id="30" w:name="OLE_LINK15"/>
+            <w:proofErr w:type="gramStart"/>
             <w:r>
               <w:rPr>
                 <w:rFonts w:ascii="TimesNewRomanPSMT" w:eastAsiaTheme="minorHAnsi" w:hAnsi="TimesNewRomanPSMT" w:cs="TimesNewRomanPSMT"/>
               </w:rPr>
               <w:t>algorithm</w:t>
             </w:r>
-            <w:bookmarkEnd w:id="23"/>
             <w:bookmarkEnd w:id="24"/>
+            <w:bookmarkEnd w:id="25"/>
             <w:r>
               <w:rPr>
                 <w:rFonts w:ascii="TimesNewRomanPSMT" w:eastAsiaTheme="minorHAnsi" w:hAnsi="TimesNewRomanPSMT" w:cs="TimesNewRomanPSMT"/>
               </w:rPr>
               <w:t xml:space="preserve"> </w:t>
             </w:r>
-            <w:bookmarkEnd w:id="28"/>
             <w:bookmarkEnd w:id="29"/>
-            <w:r>
-              <w:rPr>
-                <w:rFonts w:ascii="TimesNewRomanPSMT" w:eastAsiaTheme="minorHAnsi" w:hAnsi="TimesNewRomanPSMT" w:cs="TimesNewRomanPSMT"/>
-              </w:rPr>
-              <w:t>,when an agent choose its target from the target list</w:t>
-            </w:r>
-            <w:bookmarkEnd w:id="25"/>
+            <w:bookmarkEnd w:id="30"/>
+            <w:r>
+              <w:rPr>
+                <w:rFonts w:ascii="TimesNewRomanPSMT" w:eastAsiaTheme="minorHAnsi" w:hAnsi="TimesNewRomanPSMT" w:cs="TimesNewRomanPSMT"/>
+              </w:rPr>
+              <w:t>,when</w:t>
+            </w:r>
+            <w:proofErr w:type="gramEnd"/>
+            <w:r>
+              <w:rPr>
+                <w:rFonts w:ascii="TimesNewRomanPSMT" w:eastAsiaTheme="minorHAnsi" w:hAnsi="TimesNewRomanPSMT" w:cs="TimesNewRomanPSMT"/>
+              </w:rPr>
+              <w:t xml:space="preserve"> an agent choose its target from the target list</w:t>
+            </w:r>
             <w:bookmarkEnd w:id="26"/>
             <w:bookmarkEnd w:id="27"/>
+            <w:bookmarkEnd w:id="28"/>
           </w:p>
         </w:tc>
         <w:tc>
@@ -15224,7 +15920,21 @@
               <w:rPr>
                 <w:rFonts w:ascii="TimesNewRomanPSMT" w:eastAsiaTheme="minorHAnsi" w:hAnsi="TimesNewRomanPSMT" w:cs="TimesNewRomanPSMT"/>
               </w:rPr>
-              <w:t>Run this algorithm ,when an agent choose its target from the target list</w:t>
+              <w:t xml:space="preserve">Run this </w:t>
+            </w:r>
+            <w:proofErr w:type="gramStart"/>
+            <w:r>
+              <w:rPr>
+                <w:rFonts w:ascii="TimesNewRomanPSMT" w:eastAsiaTheme="minorHAnsi" w:hAnsi="TimesNewRomanPSMT" w:cs="TimesNewRomanPSMT"/>
+              </w:rPr>
+              <w:t>algorithm ,when</w:t>
+            </w:r>
+            <w:proofErr w:type="gramEnd"/>
+            <w:r>
+              <w:rPr>
+                <w:rFonts w:ascii="TimesNewRomanPSMT" w:eastAsiaTheme="minorHAnsi" w:hAnsi="TimesNewRomanPSMT" w:cs="TimesNewRomanPSMT"/>
+              </w:rPr>
+              <w:t xml:space="preserve"> an agent choose its target from the target list</w:t>
             </w:r>
           </w:p>
         </w:tc>
@@ -15254,7 +15964,23 @@
                 <w:rFonts w:ascii="TimesNewRomanPSMT" w:eastAsiaTheme="minorHAnsi" w:hAnsi="TimesNewRomanPSMT" w:cs="TimesNewRomanPSMT"/>
                 <w:kern w:val="0"/>
               </w:rPr>
-              <w:t>Click the button which will run  multiple steps</w:t>
+              <w:t xml:space="preserve">Click the button which will </w:t>
+            </w:r>
+            <w:proofErr w:type="gramStart"/>
+            <w:r>
+              <w:rPr>
+                <w:rFonts w:ascii="TimesNewRomanPSMT" w:eastAsiaTheme="minorHAnsi" w:hAnsi="TimesNewRomanPSMT" w:cs="TimesNewRomanPSMT"/>
+                <w:kern w:val="0"/>
+              </w:rPr>
+              <w:t>run  multiple</w:t>
+            </w:r>
+            <w:proofErr w:type="gramEnd"/>
+            <w:r>
+              <w:rPr>
+                <w:rFonts w:ascii="TimesNewRomanPSMT" w:eastAsiaTheme="minorHAnsi" w:hAnsi="TimesNewRomanPSMT" w:cs="TimesNewRomanPSMT"/>
+                <w:kern w:val="0"/>
+              </w:rPr>
+              <w:t xml:space="preserve"> steps</w:t>
             </w:r>
           </w:p>
         </w:tc>
@@ -15345,7 +16071,21 @@
               <w:rPr>
                 <w:rFonts w:ascii="TimesNewRomanPSMT" w:eastAsiaTheme="minorHAnsi" w:hAnsi="TimesNewRomanPSMT" w:cs="TimesNewRomanPSMT"/>
               </w:rPr>
-              <w:t>Run this  algorithm, when the above agent visited its target node</w:t>
+              <w:t xml:space="preserve">Run </w:t>
+            </w:r>
+            <w:proofErr w:type="gramStart"/>
+            <w:r>
+              <w:rPr>
+                <w:rFonts w:ascii="TimesNewRomanPSMT" w:eastAsiaTheme="minorHAnsi" w:hAnsi="TimesNewRomanPSMT" w:cs="TimesNewRomanPSMT"/>
+              </w:rPr>
+              <w:t>this  algorithm</w:t>
+            </w:r>
+            <w:proofErr w:type="gramEnd"/>
+            <w:r>
+              <w:rPr>
+                <w:rFonts w:ascii="TimesNewRomanPSMT" w:eastAsiaTheme="minorHAnsi" w:hAnsi="TimesNewRomanPSMT" w:cs="TimesNewRomanPSMT"/>
+              </w:rPr>
+              <w:t>, when the above agent visited its target node</w:t>
             </w:r>
           </w:p>
         </w:tc>
@@ -15405,14 +16145,30 @@
                 <w:rFonts w:ascii="TimesNewRomanPSMT" w:eastAsiaTheme="minorHAnsi" w:hAnsi="TimesNewRomanPSMT" w:cs="TimesNewRomanPSMT"/>
                 <w:kern w:val="0"/>
               </w:rPr>
-              <w:t xml:space="preserve">The target </w:t>
-            </w:r>
-            <w:r>
-              <w:rPr>
-                <w:rFonts w:ascii="TimesNewRomanPSMT" w:eastAsiaTheme="minorHAnsi" w:hAnsi="TimesNewRomanPSMT" w:cs="TimesNewRomanPSMT"/>
-                <w:kern w:val="0"/>
-              </w:rPr>
-              <w:t xml:space="preserve"> is deleted from the target list</w:t>
+              <w:t xml:space="preserve">The </w:t>
+            </w:r>
+            <w:proofErr w:type="gramStart"/>
+            <w:r>
+              <w:rPr>
+                <w:rFonts w:ascii="TimesNewRomanPSMT" w:eastAsiaTheme="minorHAnsi" w:hAnsi="TimesNewRomanPSMT" w:cs="TimesNewRomanPSMT"/>
+                <w:kern w:val="0"/>
+              </w:rPr>
+              <w:t xml:space="preserve">target </w:t>
+            </w:r>
+            <w:r>
+              <w:rPr>
+                <w:rFonts w:ascii="TimesNewRomanPSMT" w:eastAsiaTheme="minorHAnsi" w:hAnsi="TimesNewRomanPSMT" w:cs="TimesNewRomanPSMT"/>
+                <w:kern w:val="0"/>
+              </w:rPr>
+              <w:t xml:space="preserve"> is</w:t>
+            </w:r>
+            <w:proofErr w:type="gramEnd"/>
+            <w:r>
+              <w:rPr>
+                <w:rFonts w:ascii="TimesNewRomanPSMT" w:eastAsiaTheme="minorHAnsi" w:hAnsi="TimesNewRomanPSMT" w:cs="TimesNewRomanPSMT"/>
+                <w:kern w:val="0"/>
+              </w:rPr>
+              <w:t xml:space="preserve"> deleted from the target list</w:t>
             </w:r>
           </w:p>
         </w:tc>
@@ -15600,7 +16356,7 @@
         <w:spacing w:before="100" w:beforeAutospacing="1" w:after="100" w:afterAutospacing="1"/>
         <w:jc w:val="left"/>
         <w:rPr>
-          <w:rFonts w:ascii="TimesNewRomanPSMT" w:eastAsiaTheme="minorHAnsi" w:hAnsi="TimesNewRomanPSMT" w:cs="TimesNewRomanPSMT" w:hint="eastAsia"/>
+          <w:rFonts w:ascii="TimesNewRomanPSMT" w:eastAsiaTheme="minorHAnsi" w:hAnsi="TimesNewRomanPSMT" w:cs="TimesNewRomanPSMT"/>
           <w:kern w:val="0"/>
         </w:rPr>
       </w:pPr>
@@ -15611,7 +16367,7 @@
         <w:spacing w:before="100" w:beforeAutospacing="1" w:after="100" w:afterAutospacing="1"/>
         <w:jc w:val="left"/>
         <w:rPr>
-          <w:rFonts w:ascii="TimesNewRomanPSMT" w:eastAsiaTheme="minorHAnsi" w:hAnsi="TimesNewRomanPSMT" w:cs="TimesNewRomanPSMT" w:hint="eastAsia"/>
+          <w:rFonts w:ascii="TimesNewRomanPSMT" w:eastAsiaTheme="minorHAnsi" w:hAnsi="TimesNewRomanPSMT" w:cs="TimesNewRomanPSMT"/>
           <w:kern w:val="0"/>
         </w:rPr>
       </w:pPr>
@@ -15622,7 +16378,7 @@
         <w:spacing w:before="100" w:beforeAutospacing="1" w:after="100" w:afterAutospacing="1"/>
         <w:jc w:val="left"/>
         <w:rPr>
-          <w:rFonts w:ascii="TimesNewRomanPSMT" w:eastAsiaTheme="minorHAnsi" w:hAnsi="TimesNewRomanPSMT" w:cs="TimesNewRomanPSMT" w:hint="eastAsia"/>
+          <w:rFonts w:ascii="TimesNewRomanPSMT" w:eastAsiaTheme="minorHAnsi" w:hAnsi="TimesNewRomanPSMT" w:cs="TimesNewRomanPSMT"/>
           <w:kern w:val="0"/>
         </w:rPr>
       </w:pPr>
@@ -15633,7 +16389,7 @@
         <w:spacing w:before="100" w:beforeAutospacing="1" w:after="100" w:afterAutospacing="1"/>
         <w:jc w:val="left"/>
         <w:rPr>
-          <w:rFonts w:ascii="TimesNewRomanPSMT" w:eastAsiaTheme="minorHAnsi" w:hAnsi="TimesNewRomanPSMT" w:cs="TimesNewRomanPSMT" w:hint="eastAsia"/>
+          <w:rFonts w:ascii="TimesNewRomanPSMT" w:eastAsiaTheme="minorHAnsi" w:hAnsi="TimesNewRomanPSMT" w:cs="TimesNewRomanPSMT"/>
           <w:kern w:val="0"/>
         </w:rPr>
       </w:pPr>
@@ -15644,7 +16400,7 @@
         <w:spacing w:before="100" w:beforeAutospacing="1" w:after="100" w:afterAutospacing="1"/>
         <w:jc w:val="left"/>
         <w:rPr>
-          <w:rFonts w:ascii="TimesNewRomanPSMT" w:eastAsiaTheme="minorHAnsi" w:hAnsi="TimesNewRomanPSMT" w:cs="TimesNewRomanPSMT" w:hint="eastAsia"/>
+          <w:rFonts w:ascii="TimesNewRomanPSMT" w:eastAsiaTheme="minorHAnsi" w:hAnsi="TimesNewRomanPSMT" w:cs="TimesNewRomanPSMT"/>
           <w:kern w:val="0"/>
         </w:rPr>
       </w:pPr>
@@ -15655,7 +16411,7 @@
         <w:spacing w:before="100" w:beforeAutospacing="1" w:after="100" w:afterAutospacing="1"/>
         <w:jc w:val="left"/>
         <w:rPr>
-          <w:rFonts w:ascii="TimesNewRomanPSMT" w:eastAsiaTheme="minorHAnsi" w:hAnsi="TimesNewRomanPSMT" w:cs="TimesNewRomanPSMT" w:hint="eastAsia"/>
+          <w:rFonts w:ascii="TimesNewRomanPSMT" w:eastAsiaTheme="minorHAnsi" w:hAnsi="TimesNewRomanPSMT" w:cs="TimesNewRomanPSMT"/>
           <w:kern w:val="0"/>
         </w:rPr>
       </w:pPr>
@@ -15666,7 +16422,7 @@
         <w:spacing w:before="100" w:beforeAutospacing="1" w:after="100" w:afterAutospacing="1"/>
         <w:jc w:val="left"/>
         <w:rPr>
-          <w:rFonts w:ascii="TimesNewRomanPSMT" w:eastAsiaTheme="minorHAnsi" w:hAnsi="TimesNewRomanPSMT" w:cs="TimesNewRomanPSMT" w:hint="eastAsia"/>
+          <w:rFonts w:ascii="TimesNewRomanPSMT" w:eastAsiaTheme="minorHAnsi" w:hAnsi="TimesNewRomanPSMT" w:cs="TimesNewRomanPSMT"/>
           <w:kern w:val="0"/>
         </w:rPr>
       </w:pPr>
@@ -15677,12 +16433,12 @@
         <w:spacing w:before="100" w:beforeAutospacing="1" w:after="100" w:afterAutospacing="1"/>
         <w:jc w:val="left"/>
         <w:rPr>
-          <w:rFonts w:ascii="TimesNewRomanPSMT" w:eastAsiaTheme="minorHAnsi" w:hAnsi="TimesNewRomanPSMT" w:cs="TimesNewRomanPSMT" w:hint="eastAsia"/>
+          <w:rFonts w:ascii="TimesNewRomanPSMT" w:eastAsiaTheme="minorHAnsi" w:hAnsi="TimesNewRomanPSMT" w:cs="TimesNewRomanPSMT"/>
           <w:kern w:val="0"/>
         </w:rPr>
       </w:pPr>
-      <w:bookmarkStart w:id="30" w:name="OLE_LINK31"/>
-      <w:bookmarkStart w:id="31" w:name="OLE_LINK32"/>
+      <w:bookmarkStart w:id="31" w:name="OLE_LINK31"/>
+      <w:bookmarkStart w:id="32" w:name="OLE_LINK32"/>
       <w:r>
         <w:rPr>
           <w:rFonts w:ascii="TimesNewRomanPSMT" w:eastAsiaTheme="minorHAnsi" w:hAnsi="TimesNewRomanPSMT" w:cs="TimesNewRomanPSMT"/>
@@ -16371,7 +17127,21 @@
               <w:rPr>
                 <w:rFonts w:ascii="TimesNewRomanPSMT" w:eastAsiaTheme="minorHAnsi" w:hAnsi="TimesNewRomanPSMT" w:cs="TimesNewRomanPSMT"/>
               </w:rPr>
-              <w:t>Run this algorithm ,when an agent choose its target from the target list</w:t>
+              <w:t xml:space="preserve">Run this </w:t>
+            </w:r>
+            <w:proofErr w:type="gramStart"/>
+            <w:r>
+              <w:rPr>
+                <w:rFonts w:ascii="TimesNewRomanPSMT" w:eastAsiaTheme="minorHAnsi" w:hAnsi="TimesNewRomanPSMT" w:cs="TimesNewRomanPSMT"/>
+              </w:rPr>
+              <w:t>algorithm ,when</w:t>
+            </w:r>
+            <w:proofErr w:type="gramEnd"/>
+            <w:r>
+              <w:rPr>
+                <w:rFonts w:ascii="TimesNewRomanPSMT" w:eastAsiaTheme="minorHAnsi" w:hAnsi="TimesNewRomanPSMT" w:cs="TimesNewRomanPSMT"/>
+              </w:rPr>
+              <w:t xml:space="preserve"> an agent choose its target from the target list</w:t>
             </w:r>
           </w:p>
         </w:tc>
@@ -16433,18 +17203,27 @@
               </w:rPr>
               <w:t xml:space="preserve">The agent </w:t>
             </w:r>
-            <w:r>
-              <w:rPr>
-                <w:rFonts w:ascii="TimesNewRomanPSMT" w:eastAsiaTheme="minorHAnsi" w:hAnsi="TimesNewRomanPSMT" w:cs="TimesNewRomanPSMT"/>
-                <w:kern w:val="0"/>
-              </w:rPr>
-              <w:t>choose the node that has the longest path from the current position of the agent</w:t>
+            <w:proofErr w:type="gramStart"/>
+            <w:r>
+              <w:rPr>
+                <w:rFonts w:ascii="TimesNewRomanPSMT" w:eastAsiaTheme="minorHAnsi" w:hAnsi="TimesNewRomanPSMT" w:cs="TimesNewRomanPSMT"/>
+                <w:kern w:val="0"/>
+              </w:rPr>
+              <w:t>choose</w:t>
+            </w:r>
+            <w:proofErr w:type="gramEnd"/>
+            <w:r>
+              <w:rPr>
+                <w:rFonts w:ascii="TimesNewRomanPSMT" w:eastAsiaTheme="minorHAnsi" w:hAnsi="TimesNewRomanPSMT" w:cs="TimesNewRomanPSMT"/>
+                <w:kern w:val="0"/>
+              </w:rPr>
+              <w:t xml:space="preserve"> the node that has the longest path from the current position of the agent</w:t>
             </w:r>
           </w:p>
         </w:tc>
       </w:tr>
-      <w:bookmarkEnd w:id="30"/>
       <w:bookmarkEnd w:id="31"/>
+      <w:bookmarkEnd w:id="32"/>
       <w:tr>
         <w:trPr>
           <w:cnfStyle w:val="000000100000" w:firstRow="0" w:lastRow="0" w:firstColumn="0" w:lastColumn="0" w:oddVBand="0" w:evenVBand="0" w:oddHBand="1" w:evenHBand="0" w:firstRowFirstColumn="0" w:firstRowLastColumn="0" w:lastRowFirstColumn="0" w:lastRowLastColumn="0"/>
@@ -16503,7 +17282,21 @@
               <w:rPr>
                 <w:rFonts w:ascii="TimesNewRomanPSMT" w:eastAsiaTheme="minorHAnsi" w:hAnsi="TimesNewRomanPSMT" w:cs="TimesNewRomanPSMT"/>
               </w:rPr>
-              <w:t>Run this algorithm ,when an agent choose its target from the target list</w:t>
+              <w:t xml:space="preserve">Run this </w:t>
+            </w:r>
+            <w:proofErr w:type="gramStart"/>
+            <w:r>
+              <w:rPr>
+                <w:rFonts w:ascii="TimesNewRomanPSMT" w:eastAsiaTheme="minorHAnsi" w:hAnsi="TimesNewRomanPSMT" w:cs="TimesNewRomanPSMT"/>
+              </w:rPr>
+              <w:t>algorithm ,when</w:t>
+            </w:r>
+            <w:proofErr w:type="gramEnd"/>
+            <w:r>
+              <w:rPr>
+                <w:rFonts w:ascii="TimesNewRomanPSMT" w:eastAsiaTheme="minorHAnsi" w:hAnsi="TimesNewRomanPSMT" w:cs="TimesNewRomanPSMT"/>
+              </w:rPr>
+              <w:t xml:space="preserve"> an agent choose its target from the target list</w:t>
             </w:r>
           </w:p>
         </w:tc>
@@ -16565,12 +17358,21 @@
               </w:rPr>
               <w:t xml:space="preserve">The agent </w:t>
             </w:r>
-            <w:r>
-              <w:rPr>
-                <w:rFonts w:ascii="TimesNewRomanPSMT" w:eastAsiaTheme="minorHAnsi" w:hAnsi="TimesNewRomanPSMT" w:cs="TimesNewRomanPSMT"/>
-                <w:kern w:val="0"/>
-              </w:rPr>
-              <w:t>choose the node that has the longest path from the current position of the agent</w:t>
+            <w:proofErr w:type="gramStart"/>
+            <w:r>
+              <w:rPr>
+                <w:rFonts w:ascii="TimesNewRomanPSMT" w:eastAsiaTheme="minorHAnsi" w:hAnsi="TimesNewRomanPSMT" w:cs="TimesNewRomanPSMT"/>
+                <w:kern w:val="0"/>
+              </w:rPr>
+              <w:t>choose</w:t>
+            </w:r>
+            <w:proofErr w:type="gramEnd"/>
+            <w:r>
+              <w:rPr>
+                <w:rFonts w:ascii="TimesNewRomanPSMT" w:eastAsiaTheme="minorHAnsi" w:hAnsi="TimesNewRomanPSMT" w:cs="TimesNewRomanPSMT"/>
+                <w:kern w:val="0"/>
+              </w:rPr>
+              <w:t xml:space="preserve"> the node that has the longest path from the current position of the agent</w:t>
             </w:r>
           </w:p>
         </w:tc>
@@ -16631,7 +17433,21 @@
               <w:rPr>
                 <w:rFonts w:ascii="TimesNewRomanPSMT" w:eastAsiaTheme="minorHAnsi" w:hAnsi="TimesNewRomanPSMT" w:cs="TimesNewRomanPSMT"/>
               </w:rPr>
-              <w:t>Run this algorithm ,when an agent choose its target from the target list</w:t>
+              <w:t xml:space="preserve">Run this </w:t>
+            </w:r>
+            <w:proofErr w:type="gramStart"/>
+            <w:r>
+              <w:rPr>
+                <w:rFonts w:ascii="TimesNewRomanPSMT" w:eastAsiaTheme="minorHAnsi" w:hAnsi="TimesNewRomanPSMT" w:cs="TimesNewRomanPSMT"/>
+              </w:rPr>
+              <w:t>algorithm ,when</w:t>
+            </w:r>
+            <w:proofErr w:type="gramEnd"/>
+            <w:r>
+              <w:rPr>
+                <w:rFonts w:ascii="TimesNewRomanPSMT" w:eastAsiaTheme="minorHAnsi" w:hAnsi="TimesNewRomanPSMT" w:cs="TimesNewRomanPSMT"/>
+              </w:rPr>
+              <w:t xml:space="preserve"> an agent choose its target from the target list</w:t>
             </w:r>
           </w:p>
         </w:tc>
@@ -16753,7 +17569,21 @@
               <w:rPr>
                 <w:rFonts w:ascii="TimesNewRomanPSMT" w:eastAsiaTheme="minorHAnsi" w:hAnsi="TimesNewRomanPSMT" w:cs="TimesNewRomanPSMT"/>
               </w:rPr>
-              <w:t>Run this algorithm ,when an agent choose its target from the target list</w:t>
+              <w:t xml:space="preserve">Run this </w:t>
+            </w:r>
+            <w:proofErr w:type="gramStart"/>
+            <w:r>
+              <w:rPr>
+                <w:rFonts w:ascii="TimesNewRomanPSMT" w:eastAsiaTheme="minorHAnsi" w:hAnsi="TimesNewRomanPSMT" w:cs="TimesNewRomanPSMT"/>
+              </w:rPr>
+              <w:t>algorithm ,when</w:t>
+            </w:r>
+            <w:proofErr w:type="gramEnd"/>
+            <w:r>
+              <w:rPr>
+                <w:rFonts w:ascii="TimesNewRomanPSMT" w:eastAsiaTheme="minorHAnsi" w:hAnsi="TimesNewRomanPSMT" w:cs="TimesNewRomanPSMT"/>
+              </w:rPr>
+              <w:t xml:space="preserve"> an agent choose its target from the target list</w:t>
             </w:r>
           </w:p>
         </w:tc>
@@ -16783,7 +17613,23 @@
                 <w:rFonts w:ascii="TimesNewRomanPSMT" w:eastAsiaTheme="minorHAnsi" w:hAnsi="TimesNewRomanPSMT" w:cs="TimesNewRomanPSMT"/>
                 <w:kern w:val="0"/>
               </w:rPr>
-              <w:t>Click the button which will run  multiple steps</w:t>
+              <w:t xml:space="preserve">Click the button which will </w:t>
+            </w:r>
+            <w:proofErr w:type="gramStart"/>
+            <w:r>
+              <w:rPr>
+                <w:rFonts w:ascii="TimesNewRomanPSMT" w:eastAsiaTheme="minorHAnsi" w:hAnsi="TimesNewRomanPSMT" w:cs="TimesNewRomanPSMT"/>
+                <w:kern w:val="0"/>
+              </w:rPr>
+              <w:t>run  multiple</w:t>
+            </w:r>
+            <w:proofErr w:type="gramEnd"/>
+            <w:r>
+              <w:rPr>
+                <w:rFonts w:ascii="TimesNewRomanPSMT" w:eastAsiaTheme="minorHAnsi" w:hAnsi="TimesNewRomanPSMT" w:cs="TimesNewRomanPSMT"/>
+                <w:kern w:val="0"/>
+              </w:rPr>
+              <w:t xml:space="preserve"> steps</w:t>
             </w:r>
           </w:p>
         </w:tc>
@@ -16875,7 +17721,21 @@
               <w:rPr>
                 <w:rFonts w:ascii="TimesNewRomanPSMT" w:eastAsiaTheme="minorHAnsi" w:hAnsi="TimesNewRomanPSMT" w:cs="TimesNewRomanPSMT"/>
               </w:rPr>
-              <w:t>Run this  algorithm, when the above agent visited its target node</w:t>
+              <w:t xml:space="preserve">Run </w:t>
+            </w:r>
+            <w:proofErr w:type="gramStart"/>
+            <w:r>
+              <w:rPr>
+                <w:rFonts w:ascii="TimesNewRomanPSMT" w:eastAsiaTheme="minorHAnsi" w:hAnsi="TimesNewRomanPSMT" w:cs="TimesNewRomanPSMT"/>
+              </w:rPr>
+              <w:t>this  algorithm</w:t>
+            </w:r>
+            <w:proofErr w:type="gramEnd"/>
+            <w:r>
+              <w:rPr>
+                <w:rFonts w:ascii="TimesNewRomanPSMT" w:eastAsiaTheme="minorHAnsi" w:hAnsi="TimesNewRomanPSMT" w:cs="TimesNewRomanPSMT"/>
+              </w:rPr>
+              <w:t>, when the above agent visited its target node</w:t>
             </w:r>
           </w:p>
         </w:tc>
@@ -16935,14 +17795,30 @@
                 <w:rFonts w:ascii="TimesNewRomanPSMT" w:eastAsiaTheme="minorHAnsi" w:hAnsi="TimesNewRomanPSMT" w:cs="TimesNewRomanPSMT"/>
                 <w:kern w:val="0"/>
               </w:rPr>
-              <w:t xml:space="preserve">The target </w:t>
-            </w:r>
-            <w:r>
-              <w:rPr>
-                <w:rFonts w:ascii="TimesNewRomanPSMT" w:eastAsiaTheme="minorHAnsi" w:hAnsi="TimesNewRomanPSMT" w:cs="TimesNewRomanPSMT"/>
-                <w:kern w:val="0"/>
-              </w:rPr>
-              <w:t xml:space="preserve"> is deleted from the target list</w:t>
+              <w:t xml:space="preserve">The </w:t>
+            </w:r>
+            <w:proofErr w:type="gramStart"/>
+            <w:r>
+              <w:rPr>
+                <w:rFonts w:ascii="TimesNewRomanPSMT" w:eastAsiaTheme="minorHAnsi" w:hAnsi="TimesNewRomanPSMT" w:cs="TimesNewRomanPSMT"/>
+                <w:kern w:val="0"/>
+              </w:rPr>
+              <w:t xml:space="preserve">target </w:t>
+            </w:r>
+            <w:r>
+              <w:rPr>
+                <w:rFonts w:ascii="TimesNewRomanPSMT" w:eastAsiaTheme="minorHAnsi" w:hAnsi="TimesNewRomanPSMT" w:cs="TimesNewRomanPSMT"/>
+                <w:kern w:val="0"/>
+              </w:rPr>
+              <w:t xml:space="preserve"> is</w:t>
+            </w:r>
+            <w:proofErr w:type="gramEnd"/>
+            <w:r>
+              <w:rPr>
+                <w:rFonts w:ascii="TimesNewRomanPSMT" w:eastAsiaTheme="minorHAnsi" w:hAnsi="TimesNewRomanPSMT" w:cs="TimesNewRomanPSMT"/>
+                <w:kern w:val="0"/>
+              </w:rPr>
+              <w:t xml:space="preserve"> deleted from the target list</w:t>
             </w:r>
           </w:p>
         </w:tc>
@@ -16970,7 +17846,7 @@
         <w:spacing w:before="100" w:beforeAutospacing="1" w:after="100" w:afterAutospacing="1"/>
         <w:jc w:val="left"/>
         <w:rPr>
-          <w:rFonts w:ascii="TimesNewRomanPSMT" w:eastAsiaTheme="minorHAnsi" w:hAnsi="TimesNewRomanPSMT" w:cs="TimesNewRomanPSMT" w:hint="eastAsia"/>
+          <w:rFonts w:ascii="TimesNewRomanPSMT" w:eastAsiaTheme="minorHAnsi" w:hAnsi="TimesNewRomanPSMT" w:cs="TimesNewRomanPSMT"/>
           <w:kern w:val="0"/>
         </w:rPr>
       </w:pPr>
@@ -16988,8 +17864,8 @@
         </w:rPr>
         <w:t>Develop GUI to show the target list in</w:t>
       </w:r>
-      <w:bookmarkStart w:id="32" w:name="OLE_LINK35"/>
-      <w:bookmarkStart w:id="33" w:name="OLE_LINK36"/>
+      <w:bookmarkStart w:id="33" w:name="OLE_LINK35"/>
+      <w:bookmarkStart w:id="34" w:name="OLE_LINK36"/>
       <w:r>
         <w:rPr>
           <w:rFonts w:ascii="TimesNewRomanPSMT" w:eastAsiaTheme="minorHAnsi" w:hAnsi="TimesNewRomanPSMT" w:cs="TimesNewRomanPSMT"/>
@@ -16997,8 +17873,8 @@
         </w:rPr>
         <w:t xml:space="preserve"> Graph View</w:t>
       </w:r>
-      <w:bookmarkEnd w:id="32"/>
       <w:bookmarkEnd w:id="33"/>
+      <w:bookmarkEnd w:id="34"/>
     </w:p>
     <w:tbl>
       <w:tblPr>
@@ -17243,12 +18119,21 @@
               </w:rPr>
               <w:t xml:space="preserve">Click the </w:t>
             </w:r>
-            <w:r>
-              <w:rPr>
-                <w:rFonts w:ascii="TimesNewRomanPSMT" w:eastAsiaTheme="minorHAnsi" w:hAnsi="TimesNewRomanPSMT" w:cs="TimesNewRomanPSMT"/>
-                <w:kern w:val="0"/>
-              </w:rPr>
-              <w:t>particular graph sketch</w:t>
+            <w:proofErr w:type="gramStart"/>
+            <w:r>
+              <w:rPr>
+                <w:rFonts w:ascii="TimesNewRomanPSMT" w:eastAsiaTheme="minorHAnsi" w:hAnsi="TimesNewRomanPSMT" w:cs="TimesNewRomanPSMT"/>
+                <w:kern w:val="0"/>
+              </w:rPr>
+              <w:t>particular graph</w:t>
+            </w:r>
+            <w:proofErr w:type="gramEnd"/>
+            <w:r>
+              <w:rPr>
+                <w:rFonts w:ascii="TimesNewRomanPSMT" w:eastAsiaTheme="minorHAnsi" w:hAnsi="TimesNewRomanPSMT" w:cs="TimesNewRomanPSMT"/>
+                <w:kern w:val="0"/>
+              </w:rPr>
+              <w:t xml:space="preserve"> sketch</w:t>
             </w:r>
           </w:p>
         </w:tc>
@@ -17270,7 +18155,7 @@
               <w:jc w:val="left"/>
               <w:cnfStyle w:val="000000100000" w:firstRow="0" w:lastRow="0" w:firstColumn="0" w:lastColumn="0" w:oddVBand="0" w:evenVBand="0" w:oddHBand="1" w:evenHBand="0" w:firstRowFirstColumn="0" w:firstRowLastColumn="0" w:lastRowFirstColumn="0" w:lastRowLastColumn="0"/>
               <w:rPr>
-                <w:rFonts w:ascii="TimesNewRomanPSMT" w:eastAsiaTheme="minorHAnsi" w:hAnsi="TimesNewRomanPSMT" w:cs="TimesNewRomanPSMT" w:hint="eastAsia"/>
+                <w:rFonts w:ascii="TimesNewRomanPSMT" w:eastAsiaTheme="minorHAnsi" w:hAnsi="TimesNewRomanPSMT" w:cs="TimesNewRomanPSMT"/>
                 <w:kern w:val="0"/>
                 <w:lang w:eastAsia="zh-CN"/>
               </w:rPr>
@@ -17329,39 +18214,33 @@
                 <w:kern w:val="0"/>
                 <w:lang w:eastAsia="zh-CN"/>
               </w:rPr>
+              <w:t xml:space="preserve"> shows </w:t>
+            </w:r>
+            <w:proofErr w:type="gramStart"/>
+            <w:r>
+              <w:rPr>
+                <w:rFonts w:ascii="TimesNewRomanPSMT" w:eastAsiaTheme="minorHAnsi" w:hAnsi="TimesNewRomanPSMT" w:cs="TimesNewRomanPSMT"/>
+                <w:kern w:val="0"/>
+                <w:lang w:eastAsia="zh-CN"/>
+              </w:rPr>
+              <w:t xml:space="preserve">the </w:t>
+            </w:r>
+            <w:r>
+              <w:rPr>
+                <w:rFonts w:ascii="TimesNewRomanPSMT" w:eastAsiaTheme="minorHAnsi" w:hAnsi="TimesNewRomanPSMT" w:cs="TimesNewRomanPSMT"/>
+                <w:kern w:val="0"/>
+                <w:lang w:eastAsia="zh-CN"/>
+              </w:rPr>
+              <w:t xml:space="preserve"> correct</w:t>
+            </w:r>
+            <w:proofErr w:type="gramEnd"/>
+            <w:r>
+              <w:rPr>
+                <w:rFonts w:ascii="TimesNewRomanPSMT" w:eastAsiaTheme="minorHAnsi" w:hAnsi="TimesNewRomanPSMT" w:cs="TimesNewRomanPSMT"/>
+                <w:kern w:val="0"/>
+                <w:lang w:eastAsia="zh-CN"/>
+              </w:rPr>
               <w:t xml:space="preserve"> </w:t>
-            </w:r>
-            <w:r>
-              <w:rPr>
-                <w:rFonts w:ascii="TimesNewRomanPSMT" w:eastAsiaTheme="minorHAnsi" w:hAnsi="TimesNewRomanPSMT" w:cs="TimesNewRomanPSMT"/>
-                <w:kern w:val="0"/>
-                <w:lang w:eastAsia="zh-CN"/>
-              </w:rPr>
-              <w:t xml:space="preserve">shows </w:t>
-            </w:r>
-            <w:r>
-              <w:rPr>
-                <w:rFonts w:ascii="TimesNewRomanPSMT" w:eastAsiaTheme="minorHAnsi" w:hAnsi="TimesNewRomanPSMT" w:cs="TimesNewRomanPSMT"/>
-                <w:kern w:val="0"/>
-                <w:lang w:eastAsia="zh-CN"/>
-              </w:rPr>
-              <w:t xml:space="preserve">the </w:t>
-            </w:r>
-            <w:r>
-              <w:rPr>
-                <w:rFonts w:ascii="TimesNewRomanPSMT" w:eastAsiaTheme="minorHAnsi" w:hAnsi="TimesNewRomanPSMT" w:cs="TimesNewRomanPSMT"/>
-                <w:kern w:val="0"/>
-                <w:lang w:eastAsia="zh-CN"/>
-              </w:rPr>
-              <w:t xml:space="preserve"> </w:t>
-            </w:r>
-            <w:r>
-              <w:rPr>
-                <w:rFonts w:ascii="TimesNewRomanPSMT" w:eastAsiaTheme="minorHAnsi" w:hAnsi="TimesNewRomanPSMT" w:cs="TimesNewRomanPSMT"/>
-                <w:kern w:val="0"/>
-                <w:lang w:eastAsia="zh-CN"/>
-              </w:rPr>
-              <w:t xml:space="preserve">correct </w:t>
             </w:r>
             <w:r>
               <w:rPr>
@@ -17627,28 +18506,7 @@
                 <w:rFonts w:ascii="TimesNewRomanPSMT" w:eastAsiaTheme="minorHAnsi" w:hAnsi="TimesNewRomanPSMT" w:cs="TimesNewRomanPSMT"/>
                 <w:kern w:val="0"/>
               </w:rPr>
-              <w:t xml:space="preserve">Click the button which will run </w:t>
-            </w:r>
-            <w:r>
-              <w:rPr>
-                <w:rFonts w:ascii="TimesNewRomanPSMT" w:eastAsiaTheme="minorHAnsi" w:hAnsi="TimesNewRomanPSMT" w:cs="TimesNewRomanPSMT"/>
-                <w:kern w:val="0"/>
-              </w:rPr>
-              <w:t>multiple</w:t>
-            </w:r>
-            <w:r>
-              <w:rPr>
-                <w:rFonts w:ascii="TimesNewRomanPSMT" w:eastAsiaTheme="minorHAnsi" w:hAnsi="TimesNewRomanPSMT" w:cs="TimesNewRomanPSMT"/>
-                <w:kern w:val="0"/>
-              </w:rPr>
-              <w:t xml:space="preserve"> step</w:t>
-            </w:r>
-            <w:r>
-              <w:rPr>
-                <w:rFonts w:ascii="TimesNewRomanPSMT" w:eastAsiaTheme="minorHAnsi" w:hAnsi="TimesNewRomanPSMT" w:cs="TimesNewRomanPSMT"/>
-                <w:kern w:val="0"/>
-              </w:rPr>
-              <w:t>s</w:t>
+              <w:t>Click the button which will run multiple steps</w:t>
             </w:r>
           </w:p>
         </w:tc>
@@ -17916,28 +18774,7 @@
                 <w:rFonts w:ascii="TimesNewRomanPSMT" w:eastAsiaTheme="minorHAnsi" w:hAnsi="TimesNewRomanPSMT" w:cs="TimesNewRomanPSMT"/>
                 <w:kern w:val="0"/>
               </w:rPr>
-              <w:t xml:space="preserve">Click the button which will run </w:t>
-            </w:r>
-            <w:r>
-              <w:rPr>
-                <w:rFonts w:ascii="TimesNewRomanPSMT" w:eastAsiaTheme="minorHAnsi" w:hAnsi="TimesNewRomanPSMT" w:cs="TimesNewRomanPSMT"/>
-                <w:kern w:val="0"/>
-              </w:rPr>
-              <w:t>multiple</w:t>
-            </w:r>
-            <w:r>
-              <w:rPr>
-                <w:rFonts w:ascii="TimesNewRomanPSMT" w:eastAsiaTheme="minorHAnsi" w:hAnsi="TimesNewRomanPSMT" w:cs="TimesNewRomanPSMT"/>
-                <w:kern w:val="0"/>
-              </w:rPr>
-              <w:t xml:space="preserve"> step</w:t>
-            </w:r>
-            <w:r>
-              <w:rPr>
-                <w:rFonts w:ascii="TimesNewRomanPSMT" w:eastAsiaTheme="minorHAnsi" w:hAnsi="TimesNewRomanPSMT" w:cs="TimesNewRomanPSMT"/>
-                <w:kern w:val="0"/>
-              </w:rPr>
-              <w:t>s</w:t>
+              <w:t>Click the button which will run multiple steps</w:t>
             </w:r>
           </w:p>
         </w:tc>
@@ -18029,13 +18866,7 @@
               <w:rPr>
                 <w:rFonts w:ascii="TimesNewRomanPSMT" w:hAnsi="TimesNewRomanPSMT" w:cs="TimesNewRomanPSMT"/>
               </w:rPr>
-              <w:t xml:space="preserve">User runs </w:t>
-            </w:r>
-            <w:r>
-              <w:rPr>
-                <w:rFonts w:ascii="TimesNewRomanPSMT" w:hAnsi="TimesNewRomanPSMT" w:cs="TimesNewRomanPSMT"/>
-              </w:rPr>
-              <w:t>Constrained-4</w:t>
+              <w:t>User runs Constrained-4</w:t>
             </w:r>
             <w:r>
               <w:rPr>
@@ -18169,16 +19000,8 @@
               <w:rPr>
                 <w:rFonts w:ascii="TimesNewRomanPSMT" w:hAnsi="TimesNewRomanPSMT" w:cs="TimesNewRomanPSMT"/>
               </w:rPr>
-              <w:t xml:space="preserve">User runs </w:t>
-            </w:r>
-            <w:r>
-              <w:rPr>
-                <w:rFonts w:ascii="TimesNewRomanPSMT" w:hAnsi="TimesNewRomanPSMT" w:cs="TimesNewRomanPSMT"/>
-              </w:rPr>
-              <w:t>Constrained-4</w:t>
-            </w:r>
-            <w:bookmarkStart w:id="34" w:name="_GoBack"/>
-            <w:bookmarkEnd w:id="34"/>
+              <w:t>User runs Constrained-4</w:t>
+            </w:r>
             <w:r>
               <w:rPr>
                 <w:rFonts w:ascii="TimesNewRomanPSMT" w:hAnsi="TimesNewRomanPSMT" w:cs="TimesNewRomanPSMT"/>
@@ -18219,28 +19042,7 @@
                 <w:rFonts w:ascii="TimesNewRomanPSMT" w:eastAsiaTheme="minorHAnsi" w:hAnsi="TimesNewRomanPSMT" w:cs="TimesNewRomanPSMT"/>
                 <w:kern w:val="0"/>
               </w:rPr>
-              <w:t xml:space="preserve">Click the button which will run </w:t>
-            </w:r>
-            <w:r>
-              <w:rPr>
-                <w:rFonts w:ascii="TimesNewRomanPSMT" w:eastAsiaTheme="minorHAnsi" w:hAnsi="TimesNewRomanPSMT" w:cs="TimesNewRomanPSMT"/>
-                <w:kern w:val="0"/>
-              </w:rPr>
-              <w:t>multiple</w:t>
-            </w:r>
-            <w:r>
-              <w:rPr>
-                <w:rFonts w:ascii="TimesNewRomanPSMT" w:eastAsiaTheme="minorHAnsi" w:hAnsi="TimesNewRomanPSMT" w:cs="TimesNewRomanPSMT"/>
-                <w:kern w:val="0"/>
-              </w:rPr>
-              <w:t xml:space="preserve"> step</w:t>
-            </w:r>
-            <w:r>
-              <w:rPr>
-                <w:rFonts w:ascii="TimesNewRomanPSMT" w:eastAsiaTheme="minorHAnsi" w:hAnsi="TimesNewRomanPSMT" w:cs="TimesNewRomanPSMT"/>
-                <w:kern w:val="0"/>
-              </w:rPr>
-              <w:t>s</w:t>
+              <w:t>Click the button which will run multiple steps</w:t>
             </w:r>
           </w:p>
         </w:tc>
@@ -18309,7 +19111,7 @@
     </w:rPrDefault>
     <w:pPrDefault/>
   </w:docDefaults>
-  <w:latentStyles w:defLockedState="0" w:defUIPriority="99" w:defSemiHidden="0" w:defUnhideWhenUsed="0" w:defQFormat="0" w:count="380">
+  <w:latentStyles w:defLockedState="0" w:defUIPriority="99" w:defSemiHidden="0" w:defUnhideWhenUsed="0" w:defQFormat="0" w:count="382">
     <w:lsdException w:name="Normal" w:uiPriority="0" w:qFormat="1"/>
     <w:lsdException w:name="heading 1" w:uiPriority="9" w:qFormat="1"/>
     <w:lsdException w:name="heading 2" w:semiHidden="1" w:uiPriority="9" w:unhideWhenUsed="1" w:qFormat="1"/>
@@ -18415,7 +19217,6 @@
     <w:lsdException w:name="HTML Sample" w:semiHidden="1" w:unhideWhenUsed="1"/>
     <w:lsdException w:name="HTML Typewriter" w:semiHidden="1" w:unhideWhenUsed="1"/>
     <w:lsdException w:name="HTML Variable" w:semiHidden="1" w:unhideWhenUsed="1"/>
-    <w:lsdException w:name="Normal Table" w:semiHidden="1" w:unhideWhenUsed="1"/>
     <w:lsdException w:name="annotation subject" w:semiHidden="1" w:unhideWhenUsed="1"/>
     <w:lsdException w:name="No List" w:semiHidden="1" w:unhideWhenUsed="1"/>
     <w:lsdException w:name="Outline List 1" w:semiHidden="1" w:unhideWhenUsed="1"/>
@@ -18461,11 +19262,9 @@
     <w:lsdException w:name="Table Subtle 1" w:semiHidden="1" w:unhideWhenUsed="1"/>
     <w:lsdException w:name="Table Subtle 2" w:semiHidden="1" w:unhideWhenUsed="1"/>
     <w:lsdException w:name="Table Web 1" w:semiHidden="1" w:unhideWhenUsed="1"/>
-    <w:lsdException w:name="Table Web 2" w:semiHidden="1" w:unhideWhenUsed="1"/>
     <w:lsdException w:name="Table Web 3" w:semiHidden="1" w:unhideWhenUsed="1"/>
     <w:lsdException w:name="Balloon Text" w:semiHidden="1" w:unhideWhenUsed="1"/>
     <w:lsdException w:name="Table Grid" w:uiPriority="39"/>
-    <w:lsdException w:name="Table Theme" w:semiHidden="1" w:unhideWhenUsed="1"/>
     <w:lsdException w:name="Note Level 1" w:semiHidden="1" w:unhideWhenUsed="1"/>
     <w:lsdException w:name="Note Level 2" w:semiHidden="1" w:unhideWhenUsed="1"/>
     <w:lsdException w:name="Note Level 3" w:semiHidden="1" w:unhideWhenUsed="1"/>
@@ -18690,6 +19489,8 @@
     <w:lsdException w:name="List Table 5 Dark Accent 6" w:uiPriority="50"/>
     <w:lsdException w:name="List Table 6 Colorful Accent 6" w:uiPriority="51"/>
     <w:lsdException w:name="List Table 7 Colorful Accent 6" w:uiPriority="52"/>
+    <w:lsdException w:name="Mention" w:semiHidden="1" w:unhideWhenUsed="1"/>
+    <w:lsdException w:name="Smart Hyperlink" w:semiHidden="1" w:unhideWhenUsed="1"/>
   </w:latentStyles>
   <w:style w:type="paragraph" w:default="1" w:styleId="Normal">
     <w:name w:val="Normal"/>

</xml_diff>

<commit_message>
add one test case
</commit_message>
<xml_diff>
--- a/documents/set4/test case #sprint4.docx
+++ b/documents/set4/test case #sprint4.docx
@@ -14704,10 +14704,7 @@
         </w:tc>
       </w:tr>
     </w:tbl>
-    <w:p>
-      <w:bookmarkStart w:id="13" w:name="_GoBack"/>
-      <w:bookmarkEnd w:id="13"/>
-    </w:p>
+    <w:p/>
     <w:p/>
     <w:p/>
     <w:p/>
@@ -15172,8 +15169,8 @@
                 <w:kern w:val="0"/>
               </w:rPr>
             </w:pPr>
-            <w:bookmarkStart w:id="14" w:name="OLE_LINK1"/>
-            <w:bookmarkStart w:id="15" w:name="OLE_LINK2"/>
+            <w:bookmarkStart w:id="13" w:name="OLE_LINK1"/>
+            <w:bookmarkStart w:id="14" w:name="OLE_LINK2"/>
             <w:r>
               <w:rPr>
                 <w:rFonts w:ascii="TimesNewRomanPSMT" w:eastAsiaTheme="minorHAnsi" w:hAnsi="TimesNewRomanPSMT" w:cs="TimesNewRomanPSMT"/>
@@ -15181,8 +15178,8 @@
               </w:rPr>
               <w:t>Mouse click on the open spaces</w:t>
             </w:r>
+            <w:bookmarkEnd w:id="13"/>
             <w:bookmarkEnd w:id="14"/>
-            <w:bookmarkEnd w:id="15"/>
           </w:p>
         </w:tc>
         <w:tc>
@@ -15414,8 +15411,8 @@
                 <w:rFonts w:ascii="TimesNewRomanPSMT" w:eastAsiaTheme="minorHAnsi" w:hAnsi="TimesNewRomanPSMT" w:cs="TimesNewRomanPSMT"/>
               </w:rPr>
             </w:pPr>
-            <w:bookmarkStart w:id="16" w:name="OLE_LINK5"/>
-            <w:bookmarkStart w:id="17" w:name="OLE_LINK6"/>
+            <w:bookmarkStart w:id="15" w:name="OLE_LINK5"/>
+            <w:bookmarkStart w:id="16" w:name="OLE_LINK6"/>
             <w:r>
               <w:rPr>
                 <w:rFonts w:ascii="TimesNewRomanPSMT" w:eastAsiaTheme="minorHAnsi" w:hAnsi="TimesNewRomanPSMT" w:cs="TimesNewRomanPSMT"/>
@@ -15442,13 +15439,47 @@
               </w:rPr>
               <w:t xml:space="preserve"> target from the target list</w:t>
             </w:r>
+            <w:bookmarkEnd w:id="15"/>
             <w:bookmarkEnd w:id="16"/>
+          </w:p>
+        </w:tc>
+        <w:tc>
+          <w:tcPr>
+            <w:tcW w:w="2610" w:type="dxa"/>
+            <w:tcBorders>
+              <w:top w:val="single" w:sz="4" w:space="0" w:color="BFBFBF" w:themeColor="background1" w:themeShade="BF"/>
+              <w:left w:val="single" w:sz="4" w:space="0" w:color="BFBFBF" w:themeColor="background1" w:themeShade="BF"/>
+              <w:bottom w:val="single" w:sz="4" w:space="0" w:color="BFBFBF" w:themeColor="background1" w:themeShade="BF"/>
+              <w:right w:val="single" w:sz="4" w:space="0" w:color="BFBFBF" w:themeColor="background1" w:themeShade="BF"/>
+            </w:tcBorders>
+          </w:tcPr>
+          <w:p>
+            <w:pPr>
+              <w:widowControl/>
+              <w:spacing w:before="100" w:beforeAutospacing="1" w:after="100" w:afterAutospacing="1"/>
+              <w:jc w:val="left"/>
+              <w:cnfStyle w:val="000000000000" w:firstRow="0" w:lastRow="0" w:firstColumn="0" w:lastColumn="0" w:oddVBand="0" w:evenVBand="0" w:oddHBand="0" w:evenHBand="0" w:firstRowFirstColumn="0" w:firstRowLastColumn="0" w:lastRowFirstColumn="0" w:lastRowLastColumn="0"/>
+              <w:rPr>
+                <w:rFonts w:ascii="TimesNewRomanPSMT" w:eastAsiaTheme="minorHAnsi" w:hAnsi="TimesNewRomanPSMT" w:cs="TimesNewRomanPSMT"/>
+                <w:kern w:val="0"/>
+              </w:rPr>
+            </w:pPr>
+            <w:bookmarkStart w:id="17" w:name="OLE_LINK7"/>
+            <w:bookmarkStart w:id="18" w:name="OLE_LINK8"/>
+            <w:r>
+              <w:rPr>
+                <w:rFonts w:ascii="TimesNewRomanPSMT" w:eastAsiaTheme="minorHAnsi" w:hAnsi="TimesNewRomanPSMT" w:cs="TimesNewRomanPSMT"/>
+                <w:kern w:val="0"/>
+              </w:rPr>
+              <w:t>Click the button which will run one step</w:t>
+            </w:r>
             <w:bookmarkEnd w:id="17"/>
-          </w:p>
-        </w:tc>
-        <w:tc>
-          <w:tcPr>
-            <w:tcW w:w="2610" w:type="dxa"/>
+            <w:bookmarkEnd w:id="18"/>
+          </w:p>
+        </w:tc>
+        <w:tc>
+          <w:tcPr>
+            <w:tcW w:w="2430" w:type="dxa"/>
             <w:tcBorders>
               <w:top w:val="single" w:sz="4" w:space="0" w:color="BFBFBF" w:themeColor="background1" w:themeShade="BF"/>
               <w:left w:val="single" w:sz="4" w:space="0" w:color="BFBFBF" w:themeColor="background1" w:themeShade="BF"/>
@@ -15467,67 +15498,33 @@
                 <w:kern w:val="0"/>
               </w:rPr>
             </w:pPr>
-            <w:bookmarkStart w:id="18" w:name="OLE_LINK7"/>
-            <w:bookmarkStart w:id="19" w:name="OLE_LINK8"/>
-            <w:r>
-              <w:rPr>
-                <w:rFonts w:ascii="TimesNewRomanPSMT" w:eastAsiaTheme="minorHAnsi" w:hAnsi="TimesNewRomanPSMT" w:cs="TimesNewRomanPSMT"/>
-                <w:kern w:val="0"/>
-              </w:rPr>
-              <w:t>Click the button which will run one step</w:t>
-            </w:r>
-            <w:bookmarkEnd w:id="18"/>
+            <w:bookmarkStart w:id="19" w:name="OLE_LINK3"/>
+            <w:bookmarkStart w:id="20" w:name="OLE_LINK4"/>
+            <w:r>
+              <w:rPr>
+                <w:rFonts w:ascii="TimesNewRomanPSMT" w:eastAsiaTheme="minorHAnsi" w:hAnsi="TimesNewRomanPSMT" w:cs="TimesNewRomanPSMT"/>
+                <w:kern w:val="0"/>
+              </w:rPr>
+              <w:t xml:space="preserve">The agent </w:t>
+            </w:r>
+            <w:proofErr w:type="gramStart"/>
+            <w:r>
+              <w:rPr>
+                <w:rFonts w:ascii="TimesNewRomanPSMT" w:eastAsiaTheme="minorHAnsi" w:hAnsi="TimesNewRomanPSMT" w:cs="TimesNewRomanPSMT"/>
+                <w:kern w:val="0"/>
+              </w:rPr>
+              <w:t>choose</w:t>
+            </w:r>
+            <w:proofErr w:type="gramEnd"/>
+            <w:r>
+              <w:rPr>
+                <w:rFonts w:ascii="TimesNewRomanPSMT" w:eastAsiaTheme="minorHAnsi" w:hAnsi="TimesNewRomanPSMT" w:cs="TimesNewRomanPSMT"/>
+                <w:kern w:val="0"/>
+              </w:rPr>
+              <w:t xml:space="preserve"> the node that has the longest path from the current position of the agent</w:t>
+            </w:r>
             <w:bookmarkEnd w:id="19"/>
-          </w:p>
-        </w:tc>
-        <w:tc>
-          <w:tcPr>
-            <w:tcW w:w="2430" w:type="dxa"/>
-            <w:tcBorders>
-              <w:top w:val="single" w:sz="4" w:space="0" w:color="BFBFBF" w:themeColor="background1" w:themeShade="BF"/>
-              <w:left w:val="single" w:sz="4" w:space="0" w:color="BFBFBF" w:themeColor="background1" w:themeShade="BF"/>
-              <w:bottom w:val="single" w:sz="4" w:space="0" w:color="BFBFBF" w:themeColor="background1" w:themeShade="BF"/>
-              <w:right w:val="single" w:sz="4" w:space="0" w:color="BFBFBF" w:themeColor="background1" w:themeShade="BF"/>
-            </w:tcBorders>
-          </w:tcPr>
-          <w:p>
-            <w:pPr>
-              <w:widowControl/>
-              <w:spacing w:before="100" w:beforeAutospacing="1" w:after="100" w:afterAutospacing="1"/>
-              <w:jc w:val="left"/>
-              <w:cnfStyle w:val="000000000000" w:firstRow="0" w:lastRow="0" w:firstColumn="0" w:lastColumn="0" w:oddVBand="0" w:evenVBand="0" w:oddHBand="0" w:evenHBand="0" w:firstRowFirstColumn="0" w:firstRowLastColumn="0" w:lastRowFirstColumn="0" w:lastRowLastColumn="0"/>
-              <w:rPr>
-                <w:rFonts w:ascii="TimesNewRomanPSMT" w:eastAsiaTheme="minorHAnsi" w:hAnsi="TimesNewRomanPSMT" w:cs="TimesNewRomanPSMT"/>
-                <w:kern w:val="0"/>
-              </w:rPr>
-            </w:pPr>
-            <w:bookmarkStart w:id="20" w:name="OLE_LINK3"/>
-            <w:bookmarkStart w:id="21" w:name="OLE_LINK4"/>
-            <w:r>
-              <w:rPr>
-                <w:rFonts w:ascii="TimesNewRomanPSMT" w:eastAsiaTheme="minorHAnsi" w:hAnsi="TimesNewRomanPSMT" w:cs="TimesNewRomanPSMT"/>
-                <w:kern w:val="0"/>
-              </w:rPr>
-              <w:t xml:space="preserve">The agent </w:t>
-            </w:r>
-            <w:proofErr w:type="gramStart"/>
-            <w:r>
-              <w:rPr>
-                <w:rFonts w:ascii="TimesNewRomanPSMT" w:eastAsiaTheme="minorHAnsi" w:hAnsi="TimesNewRomanPSMT" w:cs="TimesNewRomanPSMT"/>
-                <w:kern w:val="0"/>
-              </w:rPr>
-              <w:t>choose</w:t>
-            </w:r>
-            <w:proofErr w:type="gramEnd"/>
-            <w:r>
-              <w:rPr>
-                <w:rFonts w:ascii="TimesNewRomanPSMT" w:eastAsiaTheme="minorHAnsi" w:hAnsi="TimesNewRomanPSMT" w:cs="TimesNewRomanPSMT"/>
-                <w:kern w:val="0"/>
-              </w:rPr>
-              <w:t xml:space="preserve"> the node that has the longest path from the current position of the agent</w:t>
-            </w:r>
             <w:bookmarkEnd w:id="20"/>
-            <w:bookmarkEnd w:id="21"/>
           </w:p>
         </w:tc>
       </w:tr>
@@ -15635,8 +15632,8 @@
               </w:rPr>
               <w:t xml:space="preserve">Click the button which will run </w:t>
             </w:r>
-            <w:bookmarkStart w:id="22" w:name="OLE_LINK16"/>
-            <w:bookmarkStart w:id="23" w:name="OLE_LINK19"/>
+            <w:bookmarkStart w:id="21" w:name="OLE_LINK16"/>
+            <w:bookmarkStart w:id="22" w:name="OLE_LINK19"/>
             <w:r>
               <w:rPr>
                 <w:rFonts w:ascii="TimesNewRomanPSMT" w:eastAsiaTheme="minorHAnsi" w:hAnsi="TimesNewRomanPSMT" w:cs="TimesNewRomanPSMT"/>
@@ -15644,8 +15641,8 @@
               </w:rPr>
               <w:t xml:space="preserve">multiple </w:t>
             </w:r>
+            <w:bookmarkEnd w:id="21"/>
             <w:bookmarkEnd w:id="22"/>
-            <w:bookmarkEnd w:id="23"/>
             <w:r>
               <w:rPr>
                 <w:rFonts w:ascii="TimesNewRomanPSMT" w:eastAsiaTheme="minorHAnsi" w:hAnsi="TimesNewRomanPSMT" w:cs="TimesNewRomanPSMT"/>
@@ -15754,19 +15751,19 @@
                 <w:rFonts w:ascii="TimesNewRomanPSMT" w:eastAsiaTheme="minorHAnsi" w:hAnsi="TimesNewRomanPSMT" w:cs="TimesNewRomanPSMT"/>
               </w:rPr>
             </w:pPr>
-            <w:bookmarkStart w:id="24" w:name="OLE_LINK12"/>
-            <w:bookmarkStart w:id="25" w:name="OLE_LINK13"/>
-            <w:bookmarkStart w:id="26" w:name="OLE_LINK9"/>
-            <w:bookmarkStart w:id="27" w:name="OLE_LINK10"/>
-            <w:bookmarkStart w:id="28" w:name="OLE_LINK11"/>
+            <w:bookmarkStart w:id="23" w:name="OLE_LINK12"/>
+            <w:bookmarkStart w:id="24" w:name="OLE_LINK13"/>
+            <w:bookmarkStart w:id="25" w:name="OLE_LINK9"/>
+            <w:bookmarkStart w:id="26" w:name="OLE_LINK10"/>
+            <w:bookmarkStart w:id="27" w:name="OLE_LINK11"/>
             <w:r>
               <w:rPr>
                 <w:rFonts w:ascii="TimesNewRomanPSMT" w:eastAsiaTheme="minorHAnsi" w:hAnsi="TimesNewRomanPSMT" w:cs="TimesNewRomanPSMT"/>
               </w:rPr>
               <w:t xml:space="preserve">Run this </w:t>
             </w:r>
-            <w:bookmarkStart w:id="29" w:name="OLE_LINK14"/>
-            <w:bookmarkStart w:id="30" w:name="OLE_LINK15"/>
+            <w:bookmarkStart w:id="28" w:name="OLE_LINK14"/>
+            <w:bookmarkStart w:id="29" w:name="OLE_LINK15"/>
             <w:proofErr w:type="gramStart"/>
             <w:r>
               <w:rPr>
@@ -15774,32 +15771,32 @@
               </w:rPr>
               <w:t>algorithm</w:t>
             </w:r>
+            <w:bookmarkEnd w:id="23"/>
             <w:bookmarkEnd w:id="24"/>
+            <w:r>
+              <w:rPr>
+                <w:rFonts w:ascii="TimesNewRomanPSMT" w:eastAsiaTheme="minorHAnsi" w:hAnsi="TimesNewRomanPSMT" w:cs="TimesNewRomanPSMT"/>
+              </w:rPr>
+              <w:t xml:space="preserve"> </w:t>
+            </w:r>
+            <w:bookmarkEnd w:id="28"/>
+            <w:bookmarkEnd w:id="29"/>
+            <w:r>
+              <w:rPr>
+                <w:rFonts w:ascii="TimesNewRomanPSMT" w:eastAsiaTheme="minorHAnsi" w:hAnsi="TimesNewRomanPSMT" w:cs="TimesNewRomanPSMT"/>
+              </w:rPr>
+              <w:t>,when</w:t>
+            </w:r>
+            <w:proofErr w:type="gramEnd"/>
+            <w:r>
+              <w:rPr>
+                <w:rFonts w:ascii="TimesNewRomanPSMT" w:eastAsiaTheme="minorHAnsi" w:hAnsi="TimesNewRomanPSMT" w:cs="TimesNewRomanPSMT"/>
+              </w:rPr>
+              <w:t xml:space="preserve"> an agent choose its target from the target list</w:t>
+            </w:r>
             <w:bookmarkEnd w:id="25"/>
-            <w:r>
-              <w:rPr>
-                <w:rFonts w:ascii="TimesNewRomanPSMT" w:eastAsiaTheme="minorHAnsi" w:hAnsi="TimesNewRomanPSMT" w:cs="TimesNewRomanPSMT"/>
-              </w:rPr>
-              <w:t xml:space="preserve"> </w:t>
-            </w:r>
-            <w:bookmarkEnd w:id="29"/>
-            <w:bookmarkEnd w:id="30"/>
-            <w:r>
-              <w:rPr>
-                <w:rFonts w:ascii="TimesNewRomanPSMT" w:eastAsiaTheme="minorHAnsi" w:hAnsi="TimesNewRomanPSMT" w:cs="TimesNewRomanPSMT"/>
-              </w:rPr>
-              <w:t>,when</w:t>
-            </w:r>
-            <w:proofErr w:type="gramEnd"/>
-            <w:r>
-              <w:rPr>
-                <w:rFonts w:ascii="TimesNewRomanPSMT" w:eastAsiaTheme="minorHAnsi" w:hAnsi="TimesNewRomanPSMT" w:cs="TimesNewRomanPSMT"/>
-              </w:rPr>
-              <w:t xml:space="preserve"> an agent choose its target from the target list</w:t>
-            </w:r>
             <w:bookmarkEnd w:id="26"/>
             <w:bookmarkEnd w:id="27"/>
-            <w:bookmarkEnd w:id="28"/>
           </w:p>
         </w:tc>
         <w:tc>
@@ -16437,8 +16434,8 @@
           <w:kern w:val="0"/>
         </w:rPr>
       </w:pPr>
-      <w:bookmarkStart w:id="31" w:name="OLE_LINK31"/>
-      <w:bookmarkStart w:id="32" w:name="OLE_LINK32"/>
+      <w:bookmarkStart w:id="30" w:name="OLE_LINK31"/>
+      <w:bookmarkStart w:id="31" w:name="OLE_LINK32"/>
       <w:r>
         <w:rPr>
           <w:rFonts w:ascii="TimesNewRomanPSMT" w:eastAsiaTheme="minorHAnsi" w:hAnsi="TimesNewRomanPSMT" w:cs="TimesNewRomanPSMT"/>
@@ -17222,8 +17219,8 @@
           </w:p>
         </w:tc>
       </w:tr>
+      <w:bookmarkEnd w:id="30"/>
       <w:bookmarkEnd w:id="31"/>
-      <w:bookmarkEnd w:id="32"/>
       <w:tr>
         <w:trPr>
           <w:cnfStyle w:val="000000100000" w:firstRow="0" w:lastRow="0" w:firstColumn="0" w:lastColumn="0" w:oddVBand="0" w:evenVBand="0" w:oddHBand="1" w:evenHBand="0" w:firstRowFirstColumn="0" w:firstRowLastColumn="0" w:lastRowFirstColumn="0" w:lastRowLastColumn="0"/>
@@ -17864,8 +17861,8 @@
         </w:rPr>
         <w:t>Develop GUI to show the target list in</w:t>
       </w:r>
-      <w:bookmarkStart w:id="33" w:name="OLE_LINK35"/>
-      <w:bookmarkStart w:id="34" w:name="OLE_LINK36"/>
+      <w:bookmarkStart w:id="32" w:name="OLE_LINK35"/>
+      <w:bookmarkStart w:id="33" w:name="OLE_LINK36"/>
       <w:r>
         <w:rPr>
           <w:rFonts w:ascii="TimesNewRomanPSMT" w:eastAsiaTheme="minorHAnsi" w:hAnsi="TimesNewRomanPSMT" w:cs="TimesNewRomanPSMT"/>
@@ -17873,8 +17870,8 @@
         </w:rPr>
         <w:t xml:space="preserve"> Graph View</w:t>
       </w:r>
+      <w:bookmarkEnd w:id="32"/>
       <w:bookmarkEnd w:id="33"/>
-      <w:bookmarkEnd w:id="34"/>
     </w:p>
     <w:tbl>
       <w:tblPr>
@@ -19077,10 +19074,146 @@
           </w:p>
         </w:tc>
       </w:tr>
+      <w:tr>
+        <w:trPr>
+          <w:trHeight w:val="584"/>
+        </w:trPr>
+        <w:tc>
+          <w:tcPr>
+            <w:cnfStyle w:val="001000000000" w:firstRow="0" w:lastRow="0" w:firstColumn="1" w:lastColumn="0" w:oddVBand="0" w:evenVBand="0" w:oddHBand="0" w:evenHBand="0" w:firstRowFirstColumn="0" w:firstRowLastColumn="0" w:lastRowFirstColumn="0" w:lastRowLastColumn="0"/>
+            <w:tcW w:w="1255" w:type="dxa"/>
+            <w:tcBorders>
+              <w:top w:val="single" w:sz="4" w:space="0" w:color="BFBFBF" w:themeColor="background1" w:themeShade="BF"/>
+              <w:left w:val="single" w:sz="4" w:space="0" w:color="BFBFBF" w:themeColor="background1" w:themeShade="BF"/>
+              <w:bottom w:val="single" w:sz="4" w:space="0" w:color="BFBFBF" w:themeColor="background1" w:themeShade="BF"/>
+              <w:right w:val="single" w:sz="4" w:space="0" w:color="BFBFBF" w:themeColor="background1" w:themeShade="BF"/>
+            </w:tcBorders>
+          </w:tcPr>
+          <w:p>
+            <w:pPr>
+              <w:widowControl/>
+              <w:spacing w:before="100" w:beforeAutospacing="1" w:after="100" w:afterAutospacing="1"/>
+              <w:jc w:val="left"/>
+              <w:rPr>
+                <w:rFonts w:ascii="TimesNewRomanPSMT" w:eastAsiaTheme="minorHAnsi" w:hAnsi="TimesNewRomanPSMT" w:cs="TimesNewRomanPSMT" w:hint="eastAsia"/>
+                <w:kern w:val="0"/>
+              </w:rPr>
+            </w:pPr>
+            <w:r>
+              <w:rPr>
+                <w:rFonts w:ascii="TimesNewRomanPSMT" w:hAnsi="TimesNewRomanPSMT" w:cs="TimesNewRomanPSMT"/>
+                <w:kern w:val="0"/>
+                <w:lang w:eastAsia="zh-CN"/>
+              </w:rPr>
+              <w:lastRenderedPageBreak/>
+              <w:t>8</w:t>
+            </w:r>
+          </w:p>
+        </w:tc>
+        <w:tc>
+          <w:tcPr>
+            <w:tcW w:w="1980" w:type="dxa"/>
+            <w:tcBorders>
+              <w:top w:val="single" w:sz="4" w:space="0" w:color="BFBFBF" w:themeColor="background1" w:themeShade="BF"/>
+              <w:left w:val="single" w:sz="4" w:space="0" w:color="BFBFBF" w:themeColor="background1" w:themeShade="BF"/>
+              <w:bottom w:val="single" w:sz="4" w:space="0" w:color="BFBFBF" w:themeColor="background1" w:themeShade="BF"/>
+              <w:right w:val="single" w:sz="4" w:space="0" w:color="BFBFBF" w:themeColor="background1" w:themeShade="BF"/>
+            </w:tcBorders>
+          </w:tcPr>
+          <w:p>
+            <w:pPr>
+              <w:pStyle w:val="NormalWeb"/>
+              <w:cnfStyle w:val="000000000000" w:firstRow="0" w:lastRow="0" w:firstColumn="0" w:lastColumn="0" w:oddVBand="0" w:evenVBand="0" w:oddHBand="0" w:evenHBand="0" w:firstRowFirstColumn="0" w:firstRowLastColumn="0" w:lastRowFirstColumn="0" w:lastRowLastColumn="0"/>
+              <w:rPr>
+                <w:rFonts w:ascii="TimesNewRomanPSMT" w:hAnsi="TimesNewRomanPSMT" w:cs="TimesNewRomanPSMT"/>
+              </w:rPr>
+            </w:pPr>
+            <w:r>
+              <w:rPr>
+                <w:rFonts w:ascii="TimesNewRomanPSMT" w:hAnsi="TimesNewRomanPSMT" w:cs="TimesNewRomanPSMT"/>
+              </w:rPr>
+              <w:t>User runs algorithm in graphical view for a region</w:t>
+            </w:r>
+            <w:r>
+              <w:rPr>
+                <w:rFonts w:ascii="TimesNewRomanPSMT" w:hAnsi="TimesNewRomanPSMT" w:cs="TimesNewRomanPSMT" w:hint="eastAsia"/>
+              </w:rPr>
+              <w:t xml:space="preserve"> </w:t>
+            </w:r>
+            <w:r>
+              <w:rPr>
+                <w:rFonts w:ascii="TimesNewRomanPSMT" w:hAnsi="TimesNewRomanPSMT" w:cs="TimesNewRomanPSMT"/>
+              </w:rPr>
+              <w:t>until the end of the algorithm</w:t>
+            </w:r>
+          </w:p>
+        </w:tc>
+        <w:tc>
+          <w:tcPr>
+            <w:tcW w:w="2610" w:type="dxa"/>
+            <w:tcBorders>
+              <w:top w:val="single" w:sz="4" w:space="0" w:color="BFBFBF" w:themeColor="background1" w:themeShade="BF"/>
+              <w:left w:val="single" w:sz="4" w:space="0" w:color="BFBFBF" w:themeColor="background1" w:themeShade="BF"/>
+              <w:bottom w:val="single" w:sz="4" w:space="0" w:color="BFBFBF" w:themeColor="background1" w:themeShade="BF"/>
+              <w:right w:val="single" w:sz="4" w:space="0" w:color="BFBFBF" w:themeColor="background1" w:themeShade="BF"/>
+            </w:tcBorders>
+          </w:tcPr>
+          <w:p>
+            <w:pPr>
+              <w:widowControl/>
+              <w:spacing w:before="100" w:beforeAutospacing="1" w:after="100" w:afterAutospacing="1"/>
+              <w:jc w:val="left"/>
+              <w:cnfStyle w:val="000000000000" w:firstRow="0" w:lastRow="0" w:firstColumn="0" w:lastColumn="0" w:oddVBand="0" w:evenVBand="0" w:oddHBand="0" w:evenHBand="0" w:firstRowFirstColumn="0" w:firstRowLastColumn="0" w:lastRowFirstColumn="0" w:lastRowLastColumn="0"/>
+              <w:rPr>
+                <w:rFonts w:ascii="TimesNewRomanPSMT" w:eastAsiaTheme="minorHAnsi" w:hAnsi="TimesNewRomanPSMT" w:cs="TimesNewRomanPSMT"/>
+                <w:kern w:val="0"/>
+              </w:rPr>
+            </w:pPr>
+            <w:r>
+              <w:rPr>
+                <w:rFonts w:ascii="TimesNewRomanPSMT" w:eastAsiaTheme="minorHAnsi" w:hAnsi="TimesNewRomanPSMT" w:cs="TimesNewRomanPSMT"/>
+                <w:kern w:val="0"/>
+              </w:rPr>
+              <w:t>Click the run button until the end</w:t>
+            </w:r>
+          </w:p>
+        </w:tc>
+        <w:tc>
+          <w:tcPr>
+            <w:tcW w:w="2430" w:type="dxa"/>
+            <w:tcBorders>
+              <w:top w:val="single" w:sz="4" w:space="0" w:color="BFBFBF" w:themeColor="background1" w:themeShade="BF"/>
+              <w:left w:val="single" w:sz="4" w:space="0" w:color="BFBFBF" w:themeColor="background1" w:themeShade="BF"/>
+              <w:bottom w:val="single" w:sz="4" w:space="0" w:color="BFBFBF" w:themeColor="background1" w:themeShade="BF"/>
+              <w:right w:val="single" w:sz="4" w:space="0" w:color="BFBFBF" w:themeColor="background1" w:themeShade="BF"/>
+            </w:tcBorders>
+          </w:tcPr>
+          <w:p>
+            <w:pPr>
+              <w:widowControl/>
+              <w:spacing w:before="100" w:beforeAutospacing="1" w:after="100" w:afterAutospacing="1"/>
+              <w:jc w:val="left"/>
+              <w:cnfStyle w:val="000000000000" w:firstRow="0" w:lastRow="0" w:firstColumn="0" w:lastColumn="0" w:oddVBand="0" w:evenVBand="0" w:oddHBand="0" w:evenHBand="0" w:firstRowFirstColumn="0" w:firstRowLastColumn="0" w:lastRowFirstColumn="0" w:lastRowLastColumn="0"/>
+              <w:rPr>
+                <w:rFonts w:ascii="TimesNewRomanPSMT" w:eastAsiaTheme="minorHAnsi" w:hAnsi="TimesNewRomanPSMT" w:cs="TimesNewRomanPSMT"/>
+                <w:kern w:val="0"/>
+              </w:rPr>
+            </w:pPr>
+            <w:r>
+              <w:rPr>
+                <w:rFonts w:ascii="TimesNewRomanPSMT" w:eastAsiaTheme="minorHAnsi" w:hAnsi="TimesNewRomanPSMT" w:cs="TimesNewRomanPSMT"/>
+                <w:kern w:val="0"/>
+              </w:rPr>
+              <w:t>Nothing left in the target list and current targets.</w:t>
+            </w:r>
+          </w:p>
+        </w:tc>
+      </w:tr>
     </w:tbl>
-    <w:p/>
-    <w:p/>
-    <w:p/>
+    <w:p>
+      <w:bookmarkStart w:id="34" w:name="_GoBack"/>
+      <w:bookmarkEnd w:id="34"/>
+    </w:p>
     <w:p>
       <w:pPr>
         <w:rPr>
@@ -19217,6 +19350,7 @@
     <w:lsdException w:name="HTML Sample" w:semiHidden="1" w:unhideWhenUsed="1"/>
     <w:lsdException w:name="HTML Typewriter" w:semiHidden="1" w:unhideWhenUsed="1"/>
     <w:lsdException w:name="HTML Variable" w:semiHidden="1" w:unhideWhenUsed="1"/>
+    <w:lsdException w:name="Normal Table" w:semiHidden="1" w:unhideWhenUsed="1"/>
     <w:lsdException w:name="annotation subject" w:semiHidden="1" w:unhideWhenUsed="1"/>
     <w:lsdException w:name="No List" w:semiHidden="1" w:unhideWhenUsed="1"/>
     <w:lsdException w:name="Outline List 1" w:semiHidden="1" w:unhideWhenUsed="1"/>
@@ -19262,9 +19396,11 @@
     <w:lsdException w:name="Table Subtle 1" w:semiHidden="1" w:unhideWhenUsed="1"/>
     <w:lsdException w:name="Table Subtle 2" w:semiHidden="1" w:unhideWhenUsed="1"/>
     <w:lsdException w:name="Table Web 1" w:semiHidden="1" w:unhideWhenUsed="1"/>
+    <w:lsdException w:name="Table Web 2" w:semiHidden="1" w:unhideWhenUsed="1"/>
     <w:lsdException w:name="Table Web 3" w:semiHidden="1" w:unhideWhenUsed="1"/>
     <w:lsdException w:name="Balloon Text" w:semiHidden="1" w:unhideWhenUsed="1"/>
     <w:lsdException w:name="Table Grid" w:uiPriority="39"/>
+    <w:lsdException w:name="Table Theme" w:semiHidden="1" w:unhideWhenUsed="1"/>
     <w:lsdException w:name="Note Level 1" w:semiHidden="1" w:unhideWhenUsed="1"/>
     <w:lsdException w:name="Note Level 2" w:semiHidden="1" w:unhideWhenUsed="1"/>
     <w:lsdException w:name="Note Level 3" w:semiHidden="1" w:unhideWhenUsed="1"/>

</xml_diff>